<commit_message>
update karma description && cv files
</commit_message>
<xml_diff>
--- a/src/assets/files/Rotem Patrakeev-CV.docx
+++ b/src/assets/files/Rotem Patrakeev-CV.docx
@@ -254,6 +254,7 @@
             <w:pPr>
               <w:rPr>
                 <w:rFonts w:ascii="Tahoma" w:hAnsi="Tahoma"/>
+                <w:szCs w:val="18"/>
               </w:rPr>
             </w:pPr>
             <w:r>
@@ -261,6 +262,7 @@
                 <w:rFonts w:ascii="Tahoma" w:hAnsi="Tahoma"/>
                 <w:b/>
                 <w:bCs/>
+                <w:szCs w:val="18"/>
               </w:rPr>
               <w:t>Frontend</w:t>
             </w:r>
@@ -269,12 +271,14 @@
                 <w:rFonts w:ascii="Tahoma" w:hAnsi="Tahoma"/>
                 <w:b/>
                 <w:bCs/>
+                <w:szCs w:val="18"/>
               </w:rPr>
               <w:t> Developer</w:t>
             </w:r>
             <w:r>
               <w:rPr>
                 <w:rFonts w:ascii="Tahoma" w:hAnsi="Tahoma"/>
+                <w:szCs w:val="18"/>
               </w:rPr>
               <w:t>, </w:t>
             </w:r>
@@ -283,103 +287,65 @@
             <w:pPr>
               <w:rPr>
                 <w:rFonts w:ascii="Tahoma" w:hAnsi="Tahoma"/>
-              </w:rPr>
-            </w:pPr>
-            <w:r>
-              <w:rPr>
-                <w:rFonts w:ascii="Tahoma" w:hAnsi="Tahoma"/>
+                <w:szCs w:val="18"/>
+              </w:rPr>
+            </w:pPr>
+            <w:r>
+              <w:rPr>
+                <w:rFonts w:ascii="Tahoma" w:hAnsi="Tahoma"/>
+                <w:szCs w:val="18"/>
               </w:rPr>
               <w:t>passionate about solving daily challenges, with experience in the latest web </w:t>
             </w:r>
             <w:r>
               <w:rPr>
                 <w:rFonts w:ascii="Tahoma" w:hAnsi="Tahoma"/>
+                <w:szCs w:val="18"/>
               </w:rPr>
               <w:br/>
-            </w:r>
-            <w:r>
-              <w:rPr>
-                <w:rFonts w:ascii="Tahoma" w:hAnsi="Tahoma"/>
-              </w:rPr>
               <w:t>technologies.</w:t>
             </w:r>
             <w:r>
               <w:rPr>
                 <w:rFonts w:ascii="Tahoma" w:hAnsi="Tahoma"/>
+                <w:szCs w:val="18"/>
               </w:rPr>
               <w:t xml:space="preserve"> </w:t>
             </w:r>
             <w:r>
               <w:rPr>
                 <w:rFonts w:ascii="Tahoma" w:hAnsi="Tahoma"/>
+                <w:szCs w:val="18"/>
               </w:rPr>
               <w:br/>
-              <w:t xml:space="preserve">Can </w:t>
-            </w:r>
-            <w:r>
-              <w:rPr>
-                <w:rFonts w:ascii="Tahoma" w:hAnsi="Tahoma"/>
-              </w:rPr>
-              <w:t>buil</w:t>
-            </w:r>
-            <w:r>
-              <w:rPr>
-                <w:rFonts w:ascii="Tahoma" w:hAnsi="Tahoma"/>
-              </w:rPr>
-              <w:t>d</w:t>
-            </w:r>
-            <w:r>
-              <w:rPr>
-                <w:rFonts w:ascii="Tahoma" w:hAnsi="Tahoma"/>
-              </w:rPr>
-              <w:t> a full</w:t>
-            </w:r>
-            <w:r>
-              <w:rPr>
-                <w:rFonts w:ascii="Tahoma" w:hAnsi="Tahoma"/>
-              </w:rPr>
-              <w:t>-</w:t>
-            </w:r>
-            <w:r>
-              <w:rPr>
-                <w:rFonts w:ascii="Tahoma" w:hAnsi="Tahoma"/>
-              </w:rPr>
-              <w:t>scale web app</w:t>
-            </w:r>
-            <w:r>
-              <w:rPr>
-                <w:rFonts w:ascii="Tahoma" w:hAnsi="Tahoma"/>
+              <w:t>Can build a full-scale web app</w:t>
+            </w:r>
+            <w:r>
+              <w:rPr>
+                <w:rFonts w:ascii="Tahoma" w:hAnsi="Tahoma"/>
+                <w:szCs w:val="18"/>
               </w:rPr>
               <w:br/>
-              <w:t>f</w:t>
-            </w:r>
-            <w:r>
-              <w:rPr>
-                <w:rFonts w:ascii="Tahoma" w:hAnsi="Tahoma"/>
-              </w:rPr>
-              <w:t>rom PSD to a live </w:t>
-            </w:r>
-            <w:r>
-              <w:rPr>
-                <w:rFonts w:ascii="Tahoma" w:hAnsi="Tahoma"/>
-              </w:rPr>
-              <w:t>r</w:t>
-            </w:r>
-            <w:r>
-              <w:rPr>
-                <w:rFonts w:ascii="Tahoma" w:hAnsi="Tahoma"/>
-              </w:rPr>
-              <w:t>esponsive </w:t>
-            </w:r>
-            <w:r>
-              <w:rPr>
-                <w:rFonts w:ascii="Tahoma" w:hAnsi="Tahoma"/>
+              <w:t>from PSD to a live </w:t>
+            </w:r>
+            <w:r>
+              <w:rPr>
+                <w:rFonts w:ascii="Tahoma" w:hAnsi="Tahoma"/>
+                <w:szCs w:val="18"/>
+              </w:rPr>
+              <w:t>responsive </w:t>
+            </w:r>
+            <w:r>
+              <w:rPr>
+                <w:rFonts w:ascii="Tahoma" w:hAnsi="Tahoma"/>
+                <w:szCs w:val="18"/>
               </w:rPr>
               <w:t>page</w:t>
             </w:r>
             <w:r>
               <w:rPr>
                 <w:rFonts w:ascii="Tahoma" w:hAnsi="Tahoma"/>
+                <w:szCs w:val="18"/>
               </w:rPr>
               <w:t>.</w:t>
             </w:r>
@@ -420,11 +386,13 @@
             <w:pPr>
               <w:rPr>
                 <w:rFonts w:ascii="Tahoma" w:hAnsi="Tahoma"/>
-              </w:rPr>
-            </w:pPr>
-            <w:r>
-              <w:rPr>
-                <w:rFonts w:ascii="Tahoma" w:hAnsi="Tahoma"/>
+                <w:szCs w:val="18"/>
+              </w:rPr>
+            </w:pPr>
+            <w:r>
+              <w:rPr>
+                <w:rFonts w:ascii="Tahoma" w:hAnsi="Tahoma"/>
+                <w:szCs w:val="18"/>
               </w:rPr>
               <w:t>Phone:</w:t>
             </w:r>
@@ -433,11 +401,13 @@
             <w:pPr>
               <w:rPr>
                 <w:rFonts w:ascii="Tahoma" w:hAnsi="Tahoma"/>
-              </w:rPr>
-            </w:pPr>
-            <w:r>
-              <w:rPr>
-                <w:rFonts w:ascii="Tahoma" w:hAnsi="Tahoma"/>
+                <w:szCs w:val="18"/>
+              </w:rPr>
+            </w:pPr>
+            <w:r>
+              <w:rPr>
+                <w:rFonts w:ascii="Tahoma" w:hAnsi="Tahoma"/>
+                <w:szCs w:val="18"/>
               </w:rPr>
               <w:t>054-4594273</w:t>
             </w:r>
@@ -446,24 +416,28 @@
             <w:pPr>
               <w:rPr>
                 <w:rFonts w:ascii="Tahoma" w:hAnsi="Tahoma"/>
-              </w:rPr>
-            </w:pPr>
-          </w:p>
-          <w:p>
-            <w:pPr>
-              <w:rPr>
-                <w:rFonts w:ascii="Tahoma" w:hAnsi="Tahoma"/>
-              </w:rPr>
-            </w:pPr>
-            <w:r>
-              <w:rPr>
-                <w:rFonts w:ascii="Tahoma" w:hAnsi="Tahoma"/>
+                <w:szCs w:val="18"/>
+              </w:rPr>
+            </w:pPr>
+          </w:p>
+          <w:p>
+            <w:pPr>
+              <w:rPr>
+                <w:rFonts w:ascii="Tahoma" w:hAnsi="Tahoma"/>
+                <w:szCs w:val="18"/>
+              </w:rPr>
+            </w:pPr>
+            <w:r>
+              <w:rPr>
+                <w:rFonts w:ascii="Tahoma" w:hAnsi="Tahoma"/>
+                <w:szCs w:val="18"/>
               </w:rPr>
               <w:t>Portfolio</w:t>
             </w:r>
             <w:r>
               <w:rPr>
                 <w:rFonts w:ascii="Tahoma" w:hAnsi="Tahoma"/>
+                <w:szCs w:val="18"/>
               </w:rPr>
               <w:t>:</w:t>
             </w:r>
@@ -507,11 +481,13 @@
             <w:pPr>
               <w:rPr>
                 <w:rFonts w:ascii="Tahoma" w:hAnsi="Tahoma"/>
-              </w:rPr>
-            </w:pPr>
-            <w:r>
-              <w:rPr>
-                <w:rFonts w:ascii="Tahoma" w:hAnsi="Tahoma"/>
+                <w:szCs w:val="18"/>
+              </w:rPr>
+            </w:pPr>
+            <w:r>
+              <w:rPr>
+                <w:rFonts w:ascii="Tahoma" w:hAnsi="Tahoma"/>
+                <w:szCs w:val="18"/>
               </w:rPr>
               <w:t>LinkedIn:</w:t>
             </w:r>
@@ -606,11 +582,13 @@
             <w:pPr>
               <w:rPr>
                 <w:rFonts w:ascii="Tahoma" w:hAnsi="Tahoma"/>
-              </w:rPr>
-            </w:pPr>
-            <w:r>
-              <w:rPr>
-                <w:rFonts w:ascii="Tahoma" w:hAnsi="Tahoma"/>
+                <w:szCs w:val="18"/>
+              </w:rPr>
+            </w:pPr>
+            <w:r>
+              <w:rPr>
+                <w:rFonts w:ascii="Tahoma" w:hAnsi="Tahoma"/>
+                <w:szCs w:val="18"/>
               </w:rPr>
               <w:t>Email:</w:t>
             </w:r>
@@ -668,11 +646,13 @@
             <w:pPr>
               <w:rPr>
                 <w:rFonts w:ascii="Tahoma" w:hAnsi="Tahoma"/>
-              </w:rPr>
-            </w:pPr>
-            <w:r>
-              <w:rPr>
-                <w:rFonts w:ascii="Tahoma" w:hAnsi="Tahoma"/>
+                <w:szCs w:val="18"/>
+              </w:rPr>
+            </w:pPr>
+            <w:r>
+              <w:rPr>
+                <w:rFonts w:ascii="Tahoma" w:hAnsi="Tahoma"/>
+                <w:szCs w:val="18"/>
               </w:rPr>
               <w:t>Baking </w:t>
             </w:r>
@@ -681,19 +661,15 @@
             <w:pPr>
               <w:rPr>
                 <w:rFonts w:ascii="Tahoma" w:hAnsi="Tahoma"/>
-              </w:rPr>
-            </w:pPr>
-            <w:r>
-              <w:rPr>
-                <w:rFonts w:ascii="Tahoma" w:hAnsi="Tahoma"/>
-              </w:rPr>
-              <w:t>T</w:t>
-            </w:r>
-            <w:r>
-              <w:rPr>
-                <w:rFonts w:ascii="Tahoma" w:hAnsi="Tahoma"/>
-              </w:rPr>
-              <w:t>raveling</w:t>
+                <w:szCs w:val="18"/>
+              </w:rPr>
+            </w:pPr>
+            <w:r>
+              <w:rPr>
+                <w:rFonts w:ascii="Tahoma" w:hAnsi="Tahoma"/>
+                <w:szCs w:val="18"/>
+              </w:rPr>
+              <w:t>Traveling</w:t>
             </w:r>
           </w:p>
           <w:p>
@@ -726,50 +702,30 @@
             <w:pPr>
               <w:rPr>
                 <w:rFonts w:ascii="Tahoma" w:hAnsi="Tahoma"/>
-              </w:rPr>
-            </w:pPr>
-            <w:r>
-              <w:rPr>
-                <w:rFonts w:ascii="Tahoma" w:hAnsi="Tahoma"/>
-              </w:rPr>
-              <w:t>Hebrew-</w:t>
-            </w:r>
-            <w:r>
-              <w:rPr>
-                <w:rFonts w:ascii="Tahoma" w:hAnsi="Tahoma"/>
-              </w:rPr>
-              <w:t xml:space="preserve"> </w:t>
-            </w:r>
-            <w:r>
-              <w:rPr>
-                <w:rFonts w:ascii="Tahoma" w:hAnsi="Tahoma"/>
-              </w:rPr>
-              <w:t>native </w:t>
-            </w:r>
-          </w:p>
-          <w:p>
-            <w:pPr>
-              <w:rPr>
-                <w:rFonts w:ascii="Tahoma" w:hAnsi="Tahoma"/>
-              </w:rPr>
-            </w:pPr>
-            <w:r>
-              <w:rPr>
-                <w:rFonts w:ascii="Tahoma" w:hAnsi="Tahoma"/>
-              </w:rPr>
-              <w:t>English- </w:t>
-            </w:r>
-            <w:r>
-              <w:rPr>
-                <w:rFonts w:ascii="Tahoma" w:hAnsi="Tahoma"/>
-              </w:rPr>
-              <w:t>h</w:t>
-            </w:r>
-            <w:r>
-              <w:rPr>
-                <w:rFonts w:ascii="Tahoma" w:hAnsi="Tahoma"/>
-              </w:rPr>
-              <w:t>igh level</w:t>
+                <w:szCs w:val="18"/>
+              </w:rPr>
+            </w:pPr>
+            <w:r>
+              <w:rPr>
+                <w:rFonts w:ascii="Tahoma" w:hAnsi="Tahoma"/>
+                <w:szCs w:val="18"/>
+              </w:rPr>
+              <w:t>Hebrew- native </w:t>
+            </w:r>
+          </w:p>
+          <w:p>
+            <w:pPr>
+              <w:rPr>
+                <w:rFonts w:ascii="Tahoma" w:hAnsi="Tahoma"/>
+                <w:szCs w:val="18"/>
+              </w:rPr>
+            </w:pPr>
+            <w:r>
+              <w:rPr>
+                <w:rFonts w:ascii="Tahoma" w:hAnsi="Tahoma"/>
+                <w:szCs w:val="18"/>
+              </w:rPr>
+              <w:t>English- high level</w:t>
             </w:r>
           </w:p>
           <w:p>
@@ -812,13 +768,42 @@
             <w:pPr>
               <w:rPr>
                 <w:rFonts w:ascii="Tahoma" w:hAnsi="Tahoma"/>
-              </w:rPr>
-            </w:pPr>
-            <w:r>
-              <w:rPr>
-                <w:rFonts w:ascii="Tahoma" w:hAnsi="Tahoma"/>
+                <w:szCs w:val="18"/>
+              </w:rPr>
+            </w:pPr>
+            <w:r>
+              <w:rPr>
+                <w:rFonts w:ascii="Tahoma" w:hAnsi="Tahoma"/>
+                <w:szCs w:val="18"/>
               </w:rPr>
               <w:t>2010-2012</w:t>
+            </w:r>
+          </w:p>
+          <w:p>
+            <w:pPr>
+              <w:rPr>
+                <w:rFonts w:ascii="Tahoma" w:eastAsiaTheme="majorEastAsia" w:hAnsi="Tahoma"/>
+                <w:b/>
+                <w:bCs/>
+                <w:caps/>
+                <w:color w:val="C737A5"/>
+                <w:szCs w:val="18"/>
+              </w:rPr>
+            </w:pPr>
+            <w:r>
+              <w:rPr>
+                <w:rFonts w:ascii="Tahoma" w:hAnsi="Tahoma"/>
+                <w:szCs w:val="18"/>
+              </w:rPr>
+              <w:t>Computers Corps Commander and </w:t>
+            </w:r>
+            <w:r>
+              <w:rPr>
+                <w:rFonts w:ascii="Tahoma" w:hAnsi="Tahoma"/>
+                <w:szCs w:val="18"/>
+              </w:rPr>
+              <w:br/>
+              <w:t>instructor of encryption courses.</w:t>
             </w:r>
           </w:p>
           <w:p>
@@ -833,67 +818,6 @@
                 <w:szCs w:val="24"/>
               </w:rPr>
             </w:pPr>
-            <w:r>
-              <w:rPr>
-                <w:rFonts w:ascii="Tahoma" w:hAnsi="Tahoma"/>
-              </w:rPr>
-              <w:t>Computers Corps Commander and </w:t>
-            </w:r>
-            <w:r>
-              <w:rPr>
-                <w:rFonts w:ascii="Tahoma" w:hAnsi="Tahoma"/>
-              </w:rPr>
-              <w:br/>
-            </w:r>
-            <w:r>
-              <w:rPr>
-                <w:rFonts w:ascii="Tahoma" w:hAnsi="Tahoma"/>
-              </w:rPr>
-              <w:t>instructor of </w:t>
-            </w:r>
-            <w:r>
-              <w:rPr>
-                <w:rFonts w:ascii="Tahoma" w:hAnsi="Tahoma"/>
-              </w:rPr>
-              <w:t>e</w:t>
-            </w:r>
-            <w:r>
-              <w:rPr>
-                <w:rFonts w:ascii="Tahoma" w:hAnsi="Tahoma"/>
-              </w:rPr>
-              <w:t>ncryption</w:t>
-            </w:r>
-            <w:r>
-              <w:rPr>
-                <w:rFonts w:ascii="Tahoma" w:hAnsi="Tahoma"/>
-              </w:rPr>
-              <w:t xml:space="preserve"> </w:t>
-            </w:r>
-            <w:r>
-              <w:rPr>
-                <w:rFonts w:ascii="Tahoma" w:hAnsi="Tahoma"/>
-              </w:rPr>
-              <w:t>courses</w:t>
-            </w:r>
-            <w:r>
-              <w:rPr>
-                <w:rFonts w:ascii="Tahoma" w:hAnsi="Tahoma"/>
-              </w:rPr>
-              <w:t>.</w:t>
-            </w:r>
-          </w:p>
-          <w:p>
-            <w:pPr>
-              <w:rPr>
-                <w:rFonts w:ascii="Tahoma" w:eastAsiaTheme="majorEastAsia" w:hAnsi="Tahoma"/>
-                <w:b/>
-                <w:bCs/>
-                <w:caps/>
-                <w:color w:val="C737A5"/>
-                <w:sz w:val="22"/>
-                <w:szCs w:val="24"/>
-              </w:rPr>
-            </w:pPr>
           </w:p>
           <w:p>
             <w:pPr>
@@ -1153,15 +1077,6 @@
           </w:p>
           <w:p>
             <w:pPr>
-              <w:rPr>
-                <w:rFonts w:ascii="Tahoma" w:hAnsi="Tahoma"/>
-                <w:szCs w:val="18"/>
-                <w:lang w:eastAsia="he"/>
-              </w:rPr>
-            </w:pPr>
-          </w:p>
-          <w:p>
-            <w:pPr>
               <w:pStyle w:val="Heading2"/>
               <w:pBdr>
                 <w:bottom w:val="single" w:sz="4" w:space="1" w:color="9A2A7F"/>
@@ -1184,32 +1099,29 @@
               <w:pStyle w:val="Heading4"/>
               <w:rPr>
                 <w:rFonts w:ascii="Tahoma" w:hAnsi="Tahoma"/>
-                <w:lang w:eastAsia="he"/>
-              </w:rPr>
-            </w:pPr>
-            <w:r>
-              <w:rPr>
-                <w:rFonts w:ascii="Tahoma" w:hAnsi="Tahoma"/>
-                <w:lang w:eastAsia="he"/>
-              </w:rPr>
-              <w:t>Karma shopping (startup company)</w:t>
-            </w:r>
-            <w:r>
-              <w:rPr>
-                <w:rFonts w:ascii="Tahoma" w:hAnsi="Tahoma"/>
-                <w:lang w:eastAsia="he"/>
-              </w:rPr>
-              <w:t xml:space="preserve">- </w:t>
-            </w:r>
-            <w:r>
-              <w:rPr>
-                <w:rFonts w:ascii="Tahoma" w:hAnsi="Tahoma"/>
+                <w:szCs w:val="18"/>
+                <w:lang w:eastAsia="he"/>
+              </w:rPr>
+            </w:pPr>
+            <w:r>
+              <w:rPr>
+                <w:rFonts w:ascii="Tahoma" w:hAnsi="Tahoma"/>
+                <w:szCs w:val="18"/>
+                <w:lang w:eastAsia="he"/>
+              </w:rPr>
+              <w:t xml:space="preserve">Karma shopping (startup company)- </w:t>
+            </w:r>
+            <w:r>
+              <w:rPr>
+                <w:rFonts w:ascii="Tahoma" w:hAnsi="Tahoma"/>
+                <w:szCs w:val="18"/>
               </w:rPr>
               <w:t>Frontend</w:t>
             </w:r>
             <w:r>
               <w:rPr>
                 <w:rFonts w:ascii="Tahoma" w:hAnsi="Tahoma"/>
+                <w:szCs w:val="18"/>
                 <w:lang w:eastAsia="he"/>
               </w:rPr>
               <w:t xml:space="preserve"> developer</w:t>
@@ -1220,11 +1132,13 @@
               <w:pStyle w:val="Date"/>
               <w:rPr>
                 <w:rFonts w:ascii="Tahoma" w:hAnsi="Tahoma"/>
-              </w:rPr>
-            </w:pPr>
-            <w:r>
-              <w:rPr>
-                <w:rFonts w:ascii="Tahoma" w:hAnsi="Tahoma"/>
+                <w:szCs w:val="18"/>
+              </w:rPr>
+            </w:pPr>
+            <w:r>
+              <w:rPr>
+                <w:rFonts w:ascii="Tahoma" w:hAnsi="Tahoma"/>
+                <w:szCs w:val="18"/>
               </w:rPr>
               <w:t>2022-today</w:t>
             </w:r>
@@ -1232,176 +1146,48 @@
           <w:p>
             <w:pPr>
               <w:pStyle w:val="Heading4"/>
-              <w:rPr>
-                <w:rFonts w:ascii="Tahoma" w:hAnsi="Tahoma"/>
-                <w:lang w:eastAsia="he"/>
-              </w:rPr>
-            </w:pPr>
-            <w:r>
               <w:rPr>
                 <w:rFonts w:ascii="Tahoma" w:hAnsi="Tahoma"/>
                 <w:b w:val="0"/>
                 <w:bCs w:val="0"/>
-                <w:lang w:eastAsia="he"/>
-              </w:rPr>
-              <w:t>Develop an Extension and</w:t>
-            </w:r>
+                <w:szCs w:val="18"/>
+                <w:lang w:eastAsia="he"/>
+              </w:rPr>
+            </w:pPr>
             <w:r>
               <w:rPr>
                 <w:rFonts w:ascii="Tahoma" w:hAnsi="Tahoma"/>
                 <w:b w:val="0"/>
                 <w:bCs w:val="0"/>
-                <w:lang w:eastAsia="he"/>
-              </w:rPr>
-              <w:t xml:space="preserve"> </w:t>
-            </w:r>
+                <w:szCs w:val="18"/>
+                <w:lang w:eastAsia="he"/>
+              </w:rPr>
+              <w:t xml:space="preserve">Developing and enhancing our main web application using ReactJS and vanilla JavaScript, with expertise in creating responsive designs using flexbox. </w:t>
+            </w:r>
+          </w:p>
+          <w:p>
+            <w:pPr>
+              <w:pStyle w:val="Heading4"/>
+              <w:rPr>
+                <w:rFonts w:ascii="Tahoma" w:hAnsi="Tahoma"/>
+                <w:szCs w:val="18"/>
+                <w:lang w:eastAsia="he"/>
+              </w:rPr>
+            </w:pPr>
             <w:r>
               <w:rPr>
                 <w:rFonts w:ascii="Tahoma" w:hAnsi="Tahoma"/>
                 <w:b w:val="0"/>
                 <w:bCs w:val="0"/>
-                <w:lang w:eastAsia="he"/>
-              </w:rPr>
-              <w:t>Web</w:t>
-            </w:r>
-            <w:r>
-              <w:rPr>
-                <w:rFonts w:ascii="Tahoma" w:hAnsi="Tahoma"/>
-                <w:b w:val="0"/>
-                <w:bCs w:val="0"/>
-                <w:lang w:eastAsia="he"/>
-              </w:rPr>
-              <w:t xml:space="preserve"> </w:t>
-            </w:r>
-            <w:r>
-              <w:rPr>
-                <w:rFonts w:ascii="Tahoma" w:hAnsi="Tahoma"/>
-                <w:b w:val="0"/>
-                <w:bCs w:val="0"/>
-                <w:lang w:eastAsia="he"/>
-              </w:rPr>
-              <w:t xml:space="preserve">products of the company using mainly react and </w:t>
-            </w:r>
-            <w:r>
-              <w:rPr>
-                <w:rFonts w:ascii="Tahoma" w:hAnsi="Tahoma"/>
-                <w:b w:val="0"/>
-                <w:bCs w:val="0"/>
-                <w:lang w:eastAsia="he"/>
-              </w:rPr>
-              <w:t>vanilla JS</w:t>
-            </w:r>
-            <w:r>
-              <w:rPr>
-                <w:rFonts w:ascii="Tahoma" w:hAnsi="Tahoma"/>
-                <w:b w:val="0"/>
-                <w:bCs w:val="0"/>
-                <w:lang w:eastAsia="he"/>
-              </w:rPr>
-              <w:t>. Work</w:t>
-            </w:r>
-            <w:r>
-              <w:rPr>
-                <w:rFonts w:ascii="Tahoma" w:hAnsi="Tahoma"/>
-                <w:b w:val="0"/>
-                <w:bCs w:val="0"/>
-                <w:lang w:eastAsia="he"/>
-              </w:rPr>
-              <w:t>s</w:t>
-            </w:r>
-            <w:r>
-              <w:rPr>
-                <w:rFonts w:ascii="Tahoma" w:hAnsi="Tahoma"/>
-                <w:b w:val="0"/>
-                <w:bCs w:val="0"/>
-                <w:lang w:eastAsia="he"/>
-              </w:rPr>
-              <w:t xml:space="preserve"> </w:t>
-            </w:r>
-            <w:r>
-              <w:rPr>
-                <w:rFonts w:ascii="Tahoma" w:hAnsi="Tahoma"/>
-                <w:b w:val="0"/>
-                <w:bCs w:val="0"/>
-                <w:lang w:eastAsia="he"/>
-              </w:rPr>
-              <w:t>as the developer o</w:t>
-            </w:r>
-            <w:r>
-              <w:rPr>
-                <w:rFonts w:ascii="Tahoma" w:hAnsi="Tahoma"/>
-                <w:b w:val="0"/>
-                <w:bCs w:val="0"/>
-                <w:lang w:eastAsia="he"/>
-              </w:rPr>
-              <w:t xml:space="preserve">n the Extension </w:t>
-            </w:r>
-            <w:r>
-              <w:rPr>
-                <w:rFonts w:ascii="Tahoma" w:hAnsi="Tahoma"/>
-                <w:b w:val="0"/>
-                <w:bCs w:val="0"/>
-                <w:lang w:eastAsia="he"/>
-              </w:rPr>
-              <w:t>squad</w:t>
-            </w:r>
-            <w:r>
-              <w:rPr>
-                <w:rFonts w:ascii="Tahoma" w:hAnsi="Tahoma"/>
-                <w:b w:val="0"/>
-                <w:bCs w:val="0"/>
-                <w:lang w:eastAsia="he"/>
-              </w:rPr>
-              <w:t>.</w:t>
-            </w:r>
-            <w:r>
-              <w:rPr>
-                <w:rFonts w:ascii="Tahoma" w:hAnsi="Tahoma"/>
-                <w:b w:val="0"/>
-                <w:bCs w:val="0"/>
-                <w:lang w:eastAsia="he"/>
-              </w:rPr>
-              <w:t xml:space="preserve"> </w:t>
-            </w:r>
-            <w:r>
-              <w:rPr>
-                <w:rFonts w:ascii="Tahoma" w:hAnsi="Tahoma"/>
-                <w:b w:val="0"/>
-                <w:bCs w:val="0"/>
-                <w:lang w:eastAsia="he"/>
-              </w:rPr>
-              <w:t>writes</w:t>
-            </w:r>
-            <w:r>
-              <w:rPr>
-                <w:rFonts w:ascii="Tahoma" w:hAnsi="Tahoma"/>
-                <w:b w:val="0"/>
-                <w:bCs w:val="0"/>
-                <w:lang w:eastAsia="he"/>
-              </w:rPr>
-              <w:t xml:space="preserve"> unit tests </w:t>
-            </w:r>
-            <w:r>
-              <w:rPr>
-                <w:rFonts w:ascii="Tahoma" w:hAnsi="Tahoma"/>
-                <w:b w:val="0"/>
-                <w:bCs w:val="0"/>
-                <w:lang w:eastAsia="he"/>
-              </w:rPr>
-              <w:t xml:space="preserve">by </w:t>
-            </w:r>
-            <w:r>
-              <w:rPr>
-                <w:rFonts w:ascii="Tahoma" w:hAnsi="Tahoma"/>
-                <w:b w:val="0"/>
-                <w:bCs w:val="0"/>
-                <w:lang w:eastAsia="he"/>
-              </w:rPr>
-              <w:t>using Jest &amp; JSDOM.</w:t>
-            </w:r>
-            <w:r>
-              <w:rPr>
-                <w:rFonts w:ascii="Tahoma" w:hAnsi="Tahoma"/>
+                <w:szCs w:val="18"/>
+                <w:lang w:eastAsia="he"/>
+              </w:rPr>
+              <w:t>Developed web extensions and website integrated into the main product.</w:t>
+            </w:r>
+            <w:r>
+              <w:rPr>
+                <w:rFonts w:ascii="Tahoma" w:hAnsi="Tahoma"/>
+                <w:szCs w:val="18"/>
                 <w:lang w:eastAsia="he"/>
               </w:rPr>
               <w:br/>
@@ -1409,26 +1195,22 @@
             <w:r>
               <w:rPr>
                 <w:rFonts w:ascii="Tahoma" w:hAnsi="Tahoma"/>
-                <w:lang w:eastAsia="he"/>
-              </w:rPr>
-              <w:t>YIT</w:t>
-            </w:r>
-            <w:r>
-              <w:rPr>
-                <w:rFonts w:ascii="Tahoma" w:hAnsi="Tahoma"/>
-                <w:lang w:eastAsia="he"/>
-              </w:rPr>
-              <w:t xml:space="preserve">- </w:t>
-            </w:r>
-            <w:r>
-              <w:rPr>
-                <w:rFonts w:ascii="Tahoma" w:hAnsi="Tahoma"/>
+                <w:szCs w:val="18"/>
+                <w:lang w:eastAsia="he"/>
+              </w:rPr>
+              <w:t xml:space="preserve">YIT- </w:t>
+            </w:r>
+            <w:r>
+              <w:rPr>
+                <w:rFonts w:ascii="Tahoma" w:hAnsi="Tahoma"/>
+                <w:szCs w:val="18"/>
               </w:rPr>
               <w:t>Frontend</w:t>
             </w:r>
             <w:r>
               <w:rPr>
                 <w:rFonts w:ascii="Tahoma" w:hAnsi="Tahoma"/>
+                <w:szCs w:val="18"/>
                 <w:lang w:eastAsia="he"/>
               </w:rPr>
               <w:t xml:space="preserve"> developer</w:t>
@@ -1439,17 +1221,20 @@
               <w:pStyle w:val="Date"/>
               <w:rPr>
                 <w:rFonts w:ascii="Tahoma" w:hAnsi="Tahoma"/>
-              </w:rPr>
-            </w:pPr>
-            <w:r>
-              <w:rPr>
-                <w:rFonts w:ascii="Tahoma" w:hAnsi="Tahoma"/>
+                <w:szCs w:val="18"/>
+              </w:rPr>
+            </w:pPr>
+            <w:r>
+              <w:rPr>
+                <w:rFonts w:ascii="Tahoma" w:hAnsi="Tahoma"/>
+                <w:szCs w:val="18"/>
               </w:rPr>
               <w:t>2021-</w:t>
             </w:r>
             <w:r>
               <w:rPr>
                 <w:rFonts w:ascii="Tahoma" w:hAnsi="Tahoma"/>
+                <w:szCs w:val="18"/>
               </w:rPr>
               <w:t>2022</w:t>
             </w:r>
@@ -1458,12 +1243,14 @@
             <w:pPr>
               <w:rPr>
                 <w:rFonts w:ascii="Tahoma" w:hAnsi="Tahoma"/>
-                <w:lang w:eastAsia="he"/>
-              </w:rPr>
-            </w:pPr>
-            <w:r>
-              <w:rPr>
-                <w:rFonts w:ascii="Tahoma" w:hAnsi="Tahoma"/>
+                <w:szCs w:val="18"/>
+                <w:lang w:eastAsia="he"/>
+              </w:rPr>
+            </w:pPr>
+            <w:r>
+              <w:rPr>
+                <w:rFonts w:ascii="Tahoma" w:hAnsi="Tahoma"/>
+                <w:szCs w:val="18"/>
                 <w:lang w:eastAsia="he"/>
               </w:rPr>
               <w:t xml:space="preserve">Build desktop and responsive web apps using react, TypeScript and vanilla JS. </w:t>
@@ -1473,28 +1260,30 @@
             <w:pPr>
               <w:rPr>
                 <w:rFonts w:ascii="Tahoma" w:hAnsi="Tahoma"/>
-                <w:lang w:eastAsia="he"/>
-              </w:rPr>
-            </w:pPr>
-            <w:r>
-              <w:rPr>
-                <w:rFonts w:ascii="Tahoma" w:hAnsi="Tahoma"/>
+                <w:szCs w:val="18"/>
+                <w:lang w:eastAsia="he"/>
+              </w:rPr>
+            </w:pPr>
+            <w:r>
+              <w:rPr>
+                <w:rFonts w:ascii="Tahoma" w:hAnsi="Tahoma"/>
+                <w:szCs w:val="18"/>
                 <w:lang w:eastAsia="he"/>
               </w:rPr>
               <w:t xml:space="preserve">In </w:t>
             </w:r>
-            <w:proofErr w:type="gramStart"/>
-            <w:r>
-              <w:rPr>
-                <w:rFonts w:ascii="Tahoma" w:hAnsi="Tahoma"/>
-                <w:lang w:eastAsia="he"/>
-              </w:rPr>
-              <w:t>addition ,Responsible</w:t>
-            </w:r>
-            <w:proofErr w:type="gramEnd"/>
-            <w:r>
-              <w:rPr>
-                <w:rFonts w:ascii="Tahoma" w:hAnsi="Tahoma"/>
+            <w:r>
+              <w:rPr>
+                <w:rFonts w:ascii="Tahoma" w:hAnsi="Tahoma"/>
+                <w:szCs w:val="18"/>
+                <w:lang w:eastAsia="he"/>
+              </w:rPr>
+              <w:t>addition, Responsible</w:t>
+            </w:r>
+            <w:r>
+              <w:rPr>
+                <w:rFonts w:ascii="Tahoma" w:hAnsi="Tahoma"/>
+                <w:szCs w:val="18"/>
                 <w:lang w:eastAsia="he"/>
               </w:rPr>
               <w:t xml:space="preserve"> from end-to-end for a main product from development to deployment.</w:t>
@@ -1502,6 +1291,7 @@
             <w:r>
               <w:rPr>
                 <w:rFonts w:ascii="Tahoma" w:hAnsi="Tahoma"/>
+                <w:szCs w:val="18"/>
                 <w:lang w:eastAsia="he"/>
               </w:rPr>
               <w:br/>
@@ -1512,6 +1302,7 @@
                 <w:rFonts w:ascii="Tahoma" w:hAnsi="Tahoma"/>
                 <w:b/>
                 <w:bCs/>
+                <w:szCs w:val="18"/>
                 <w:lang w:eastAsia="he"/>
               </w:rPr>
               <w:t>Adworks</w:t>
@@ -1522,6 +1313,7 @@
                 <w:rFonts w:ascii="Tahoma" w:hAnsi="Tahoma"/>
                 <w:b/>
                 <w:bCs/>
+                <w:szCs w:val="18"/>
                 <w:lang w:eastAsia="he"/>
               </w:rPr>
               <w:t xml:space="preserve"> Ltd- Full stack developer</w:t>
@@ -1532,11 +1324,13 @@
               <w:pStyle w:val="Date"/>
               <w:rPr>
                 <w:rFonts w:ascii="Tahoma" w:hAnsi="Tahoma"/>
-              </w:rPr>
-            </w:pPr>
-            <w:r>
-              <w:rPr>
-                <w:rFonts w:ascii="Tahoma" w:hAnsi="Tahoma"/>
+                <w:szCs w:val="18"/>
+              </w:rPr>
+            </w:pPr>
+            <w:r>
+              <w:rPr>
+                <w:rFonts w:ascii="Tahoma" w:hAnsi="Tahoma"/>
+                <w:szCs w:val="18"/>
               </w:rPr>
               <w:t>2020-2021</w:t>
             </w:r>
@@ -1545,79 +1339,124 @@
             <w:pPr>
               <w:rPr>
                 <w:rFonts w:ascii="Tahoma" w:hAnsi="Tahoma"/>
-                <w:lang w:eastAsia="he"/>
-              </w:rPr>
-            </w:pPr>
-            <w:r>
-              <w:rPr>
-                <w:rFonts w:ascii="Tahoma" w:hAnsi="Tahoma"/>
+                <w:szCs w:val="18"/>
+                <w:lang w:eastAsia="he"/>
+              </w:rPr>
+            </w:pPr>
+            <w:r>
+              <w:rPr>
+                <w:rFonts w:ascii="Tahoma" w:hAnsi="Tahoma"/>
+                <w:szCs w:val="18"/>
                 <w:lang w:eastAsia="he"/>
               </w:rPr>
               <w:t xml:space="preserve">Build a </w:t>
             </w:r>
-            <w:proofErr w:type="gramStart"/>
-            <w:r>
-              <w:rPr>
-                <w:rFonts w:ascii="Tahoma" w:hAnsi="Tahoma"/>
-                <w:lang w:eastAsia="he"/>
-              </w:rPr>
-              <w:t>Next ,React</w:t>
-            </w:r>
-            <w:proofErr w:type="gramEnd"/>
-            <w:r>
-              <w:rPr>
-                <w:rFonts w:ascii="Tahoma" w:hAnsi="Tahoma"/>
-                <w:lang w:eastAsia="he"/>
-              </w:rPr>
-              <w:t xml:space="preserve">, Node </w:t>
-            </w:r>
+            <w:r>
+              <w:rPr>
+                <w:rFonts w:ascii="Tahoma" w:hAnsi="Tahoma"/>
+                <w:szCs w:val="18"/>
+                <w:lang w:eastAsia="he"/>
+              </w:rPr>
+              <w:t>Next, React</w:t>
+            </w:r>
+            <w:r>
+              <w:rPr>
+                <w:rFonts w:ascii="Tahoma" w:hAnsi="Tahoma"/>
+                <w:szCs w:val="18"/>
+                <w:lang w:eastAsia="he"/>
+              </w:rPr>
+              <w:t>, Node</w:t>
+            </w:r>
+            <w:r>
+              <w:rPr>
+                <w:rFonts w:ascii="Tahoma" w:hAnsi="Tahoma"/>
+                <w:szCs w:val="18"/>
+                <w:lang w:eastAsia="he"/>
+              </w:rPr>
+              <w:t>.</w:t>
+            </w:r>
+            <w:r>
+              <w:rPr>
+                <w:rFonts w:ascii="Tahoma" w:hAnsi="Tahoma"/>
+                <w:szCs w:val="18"/>
+                <w:lang w:eastAsia="he"/>
+              </w:rPr>
+              <w:t>js apps from scratch such as: ecommerce app, scrapping app and chrome extension.</w:t>
+            </w:r>
+            <w:r>
+              <w:rPr>
+                <w:rFonts w:ascii="Tahoma" w:hAnsi="Tahoma"/>
+                <w:szCs w:val="18"/>
+                <w:rtl/>
+                <w:lang w:eastAsia="he"/>
+              </w:rPr>
+              <w:t xml:space="preserve"> </w:t>
+            </w:r>
+          </w:p>
+          <w:p>
+            <w:pPr>
+              <w:pStyle w:val="Heading4"/>
+              <w:rPr>
+                <w:rFonts w:ascii="Tahoma" w:hAnsi="Tahoma"/>
+                <w:szCs w:val="18"/>
+                <w:lang w:eastAsia="he"/>
+              </w:rPr>
+            </w:pPr>
             <w:proofErr w:type="spellStart"/>
             <w:r>
               <w:rPr>
                 <w:rFonts w:ascii="Tahoma" w:hAnsi="Tahoma"/>
-                <w:lang w:eastAsia="he"/>
-              </w:rPr>
-              <w:t>js</w:t>
+                <w:szCs w:val="18"/>
+                <w:lang w:eastAsia="he"/>
+              </w:rPr>
+              <w:t>Marmanet</w:t>
             </w:r>
             <w:proofErr w:type="spellEnd"/>
             <w:r>
               <w:rPr>
                 <w:rFonts w:ascii="Tahoma" w:hAnsi="Tahoma"/>
-                <w:lang w:eastAsia="he"/>
-              </w:rPr>
-              <w:t xml:space="preserve"> apps </w:t>
-            </w:r>
-            <w:r>
-              <w:rPr>
-                <w:rFonts w:ascii="Tahoma" w:hAnsi="Tahoma"/>
-                <w:lang w:eastAsia="he"/>
-              </w:rPr>
-              <w:t>from scratch</w:t>
-            </w:r>
-            <w:r>
-              <w:rPr>
-                <w:rFonts w:ascii="Tahoma" w:hAnsi="Tahoma"/>
-                <w:lang w:eastAsia="he"/>
-              </w:rPr>
-              <w:t xml:space="preserve"> such as: </w:t>
-            </w:r>
-            <w:r>
-              <w:rPr>
-                <w:rFonts w:ascii="Tahoma" w:hAnsi="Tahoma"/>
-                <w:lang w:eastAsia="he"/>
-              </w:rPr>
-              <w:t xml:space="preserve">ecommerce </w:t>
-            </w:r>
-            <w:r>
-              <w:rPr>
-                <w:rFonts w:ascii="Tahoma" w:hAnsi="Tahoma"/>
-                <w:lang w:eastAsia="he"/>
-              </w:rPr>
-              <w:t>app, scrapping app and chrome extension.</w:t>
-            </w:r>
-            <w:r>
-              <w:rPr>
-                <w:rFonts w:ascii="Tahoma" w:hAnsi="Tahoma"/>
+                <w:szCs w:val="18"/>
+                <w:lang w:eastAsia="he"/>
+              </w:rPr>
+              <w:t>- Data Coordinator</w:t>
+            </w:r>
+          </w:p>
+          <w:p>
+            <w:pPr>
+              <w:pStyle w:val="Date"/>
+              <w:rPr>
+                <w:rFonts w:ascii="Tahoma" w:hAnsi="Tahoma"/>
+                <w:szCs w:val="18"/>
+              </w:rPr>
+            </w:pPr>
+            <w:r>
+              <w:rPr>
+                <w:rFonts w:ascii="Tahoma" w:hAnsi="Tahoma"/>
+                <w:szCs w:val="18"/>
+              </w:rPr>
+              <w:t>2019</w:t>
+            </w:r>
+          </w:p>
+          <w:p>
+            <w:pPr>
+              <w:rPr>
+                <w:rFonts w:ascii="Tahoma" w:hAnsi="Tahoma"/>
+                <w:szCs w:val="18"/>
+                <w:lang w:eastAsia="he"/>
+              </w:rPr>
+            </w:pPr>
+            <w:r>
+              <w:rPr>
+                <w:rFonts w:ascii="Tahoma" w:hAnsi="Tahoma"/>
+                <w:szCs w:val="18"/>
+                <w:lang w:eastAsia="he"/>
+              </w:rPr>
+              <w:t>Comparison and concentration of data.</w:t>
+            </w:r>
+            <w:r>
+              <w:rPr>
+                <w:rFonts w:ascii="Tahoma" w:hAnsi="Tahoma"/>
+                <w:szCs w:val="18"/>
                 <w:rtl/>
                 <w:lang w:eastAsia="he"/>
               </w:rPr>
@@ -1629,24 +1468,17 @@
               <w:pStyle w:val="Heading4"/>
               <w:rPr>
                 <w:rFonts w:ascii="Tahoma" w:hAnsi="Tahoma"/>
-                <w:lang w:eastAsia="he"/>
-              </w:rPr>
-            </w:pPr>
-            <w:proofErr w:type="spellStart"/>
-            <w:r>
-              <w:rPr>
-                <w:rFonts w:ascii="Tahoma" w:hAnsi="Tahoma"/>
-                <w:lang w:eastAsia="he"/>
-              </w:rPr>
-              <w:t>Marmanet</w:t>
-            </w:r>
-            <w:proofErr w:type="spellEnd"/>
-            <w:r>
-              <w:rPr>
-                <w:rFonts w:ascii="Tahoma" w:hAnsi="Tahoma"/>
-                <w:lang w:eastAsia="he"/>
-              </w:rPr>
-              <w:t>- Data Coordinator</w:t>
+                <w:szCs w:val="18"/>
+                <w:lang w:eastAsia="he"/>
+              </w:rPr>
+            </w:pPr>
+            <w:r>
+              <w:rPr>
+                <w:rFonts w:ascii="Tahoma" w:hAnsi="Tahoma"/>
+                <w:szCs w:val="18"/>
+                <w:lang w:eastAsia="he"/>
+              </w:rPr>
+              <w:t>N &amp; J Industrial Food Machinery LTD</w:t>
             </w:r>
           </w:p>
           <w:p>
@@ -1654,87 +1486,31 @@
               <w:pStyle w:val="Date"/>
               <w:rPr>
                 <w:rFonts w:ascii="Tahoma" w:hAnsi="Tahoma"/>
-              </w:rPr>
-            </w:pPr>
-            <w:r>
-              <w:rPr>
-                <w:rFonts w:ascii="Tahoma" w:hAnsi="Tahoma"/>
-              </w:rPr>
-              <w:t>2019</w:t>
-            </w:r>
-          </w:p>
-          <w:p>
-            <w:pPr>
-              <w:rPr>
-                <w:rFonts w:ascii="Tahoma" w:hAnsi="Tahoma"/>
-                <w:lang w:eastAsia="he"/>
-              </w:rPr>
-            </w:pPr>
-            <w:r>
-              <w:rPr>
-                <w:rFonts w:ascii="Tahoma" w:hAnsi="Tahoma"/>
-                <w:lang w:eastAsia="he"/>
-              </w:rPr>
-              <w:t>Comparison and concentration of data</w:t>
-            </w:r>
-            <w:r>
-              <w:rPr>
-                <w:rFonts w:ascii="Tahoma" w:hAnsi="Tahoma"/>
-                <w:lang w:eastAsia="he"/>
-              </w:rPr>
-              <w:t>.</w:t>
-            </w:r>
-            <w:r>
-              <w:rPr>
-                <w:rFonts w:ascii="Tahoma" w:hAnsi="Tahoma"/>
+                <w:szCs w:val="18"/>
+              </w:rPr>
+            </w:pPr>
+            <w:r>
+              <w:rPr>
+                <w:rFonts w:ascii="Tahoma" w:hAnsi="Tahoma"/>
+                <w:szCs w:val="18"/>
+                <w:lang w:eastAsia="he"/>
+              </w:rPr>
+              <w:t>2015-2019</w:t>
+            </w:r>
+          </w:p>
+          <w:p>
+            <w:pPr>
+              <w:rPr>
+                <w:rFonts w:ascii="Tahoma" w:hAnsi="Tahoma"/>
+                <w:szCs w:val="18"/>
                 <w:rtl/>
                 <w:lang w:eastAsia="he"/>
               </w:rPr>
-              <w:t xml:space="preserve"> </w:t>
-            </w:r>
-          </w:p>
-          <w:p>
-            <w:pPr>
-              <w:pStyle w:val="Heading4"/>
-              <w:rPr>
-                <w:rFonts w:ascii="Tahoma" w:hAnsi="Tahoma"/>
-                <w:lang w:eastAsia="he"/>
-              </w:rPr>
-            </w:pPr>
-            <w:r>
-              <w:rPr>
-                <w:rFonts w:ascii="Tahoma" w:hAnsi="Tahoma"/>
-                <w:lang w:eastAsia="he"/>
-              </w:rPr>
-              <w:t>N &amp; J Industrial Food Machinery LTD</w:t>
-            </w:r>
-          </w:p>
-          <w:p>
-            <w:pPr>
-              <w:pStyle w:val="Date"/>
-              <w:rPr>
-                <w:rFonts w:ascii="Tahoma" w:hAnsi="Tahoma"/>
-              </w:rPr>
-            </w:pPr>
-            <w:r>
-              <w:rPr>
-                <w:rFonts w:ascii="Tahoma" w:hAnsi="Tahoma"/>
-                <w:lang w:eastAsia="he"/>
-              </w:rPr>
-              <w:t>2015-2019</w:t>
-            </w:r>
-          </w:p>
-          <w:p>
-            <w:pPr>
-              <w:rPr>
-                <w:rFonts w:ascii="Tahoma" w:hAnsi="Tahoma"/>
-                <w:rtl/>
-                <w:lang w:eastAsia="he"/>
-              </w:rPr>
-            </w:pPr>
-            <w:r>
-              <w:rPr>
-                <w:rFonts w:ascii="Tahoma" w:hAnsi="Tahoma"/>
+            </w:pPr>
+            <w:r>
+              <w:rPr>
+                <w:rFonts w:ascii="Tahoma" w:hAnsi="Tahoma"/>
+                <w:szCs w:val="18"/>
                 <w:lang w:eastAsia="he"/>
               </w:rPr>
               <w:t>Responsibility for the company's website</w:t>
@@ -1742,6 +1518,7 @@
             <w:r>
               <w:rPr>
                 <w:rFonts w:ascii="Tahoma" w:hAnsi="Tahoma"/>
+                <w:szCs w:val="18"/>
                 <w:lang w:eastAsia="he"/>
               </w:rPr>
               <w:t>- E</w:t>
@@ -1749,6 +1526,7 @@
             <w:r>
               <w:rPr>
                 <w:rFonts w:ascii="Tahoma" w:hAnsi="Tahoma"/>
+                <w:szCs w:val="18"/>
                 <w:lang w:eastAsia="he"/>
               </w:rPr>
               <w:t>diting</w:t>
@@ -1756,6 +1534,7 @@
             <w:r>
               <w:rPr>
                 <w:rFonts w:ascii="Tahoma" w:hAnsi="Tahoma"/>
+                <w:szCs w:val="18"/>
                 <w:lang w:eastAsia="he"/>
               </w:rPr>
               <w:t> HTML, and marketing the web using Google Ad</w:t>
@@ -1763,6 +1542,7 @@
             <w:r>
               <w:rPr>
                 <w:rFonts w:ascii="Tahoma" w:hAnsi="Tahoma"/>
+                <w:szCs w:val="18"/>
                 <w:lang w:eastAsia="he"/>
               </w:rPr>
               <w:t>s</w:t>
@@ -1770,6 +1550,7 @@
             <w:r>
               <w:rPr>
                 <w:rFonts w:ascii="Tahoma" w:hAnsi="Tahoma"/>
+                <w:szCs w:val="18"/>
                 <w:lang w:eastAsia="he"/>
               </w:rPr>
               <w:t> and Google </w:t>
@@ -1777,6 +1558,7 @@
             <w:r>
               <w:rPr>
                 <w:rFonts w:ascii="Tahoma" w:hAnsi="Tahoma"/>
+                <w:szCs w:val="18"/>
                 <w:lang w:eastAsia="he"/>
               </w:rPr>
               <w:t>A</w:t>
@@ -1784,6 +1566,7 @@
             <w:r>
               <w:rPr>
                 <w:rFonts w:ascii="Tahoma" w:hAnsi="Tahoma"/>
+                <w:szCs w:val="18"/>
                 <w:lang w:eastAsia="he"/>
               </w:rPr>
               <w:t>nalytics</w:t>
@@ -1791,6 +1574,7 @@
             <w:r>
               <w:rPr>
                 <w:rFonts w:ascii="Tahoma" w:hAnsi="Tahoma"/>
+                <w:szCs w:val="18"/>
                 <w:lang w:eastAsia="he"/>
               </w:rPr>
               <w:t>,</w:t>
@@ -1798,6 +1582,7 @@
             <w:r>
               <w:rPr>
                 <w:rFonts w:ascii="Tahoma" w:hAnsi="Tahoma"/>
+                <w:szCs w:val="18"/>
                 <w:lang w:eastAsia="he"/>
               </w:rPr>
               <w:br/>
@@ -1805,20 +1590,15 @@
             <w:r>
               <w:rPr>
                 <w:rFonts w:ascii="Tahoma" w:hAnsi="Tahoma"/>
-                <w:lang w:eastAsia="he"/>
-              </w:rPr>
-              <w:t xml:space="preserve">making </w:t>
-            </w:r>
-            <w:r>
-              <w:rPr>
-                <w:rFonts w:ascii="Tahoma" w:hAnsi="Tahoma"/>
-                <w:lang w:eastAsia="he"/>
-              </w:rPr>
-              <w:t>technical support</w:t>
-            </w:r>
-            <w:r>
-              <w:rPr>
-                <w:rFonts w:ascii="Tahoma" w:hAnsi="Tahoma"/>
+                <w:szCs w:val="18"/>
+                <w:lang w:eastAsia="he"/>
+              </w:rPr>
+              <w:t>making technical support</w:t>
+            </w:r>
+            <w:r>
+              <w:rPr>
+                <w:rFonts w:ascii="Tahoma" w:hAnsi="Tahoma"/>
+                <w:szCs w:val="18"/>
                 <w:lang w:eastAsia="he"/>
               </w:rPr>
               <w:t> </w:t>
@@ -1826,6 +1606,7 @@
             <w:r>
               <w:rPr>
                 <w:rFonts w:ascii="Tahoma" w:hAnsi="Tahoma"/>
+                <w:szCs w:val="18"/>
                 <w:lang w:eastAsia="he"/>
               </w:rPr>
               <w:t>and orders</w:t>
@@ -1833,6 +1614,7 @@
             <w:r>
               <w:rPr>
                 <w:rFonts w:ascii="Tahoma" w:hAnsi="Tahoma"/>
+                <w:szCs w:val="18"/>
                 <w:lang w:eastAsia="he"/>
               </w:rPr>
               <w:t>.</w:t>
@@ -1863,6 +1645,7 @@
                 <w:rFonts w:ascii="Tahoma" w:hAnsi="Tahoma"/>
                 <w:b/>
                 <w:bCs/>
+                <w:szCs w:val="18"/>
               </w:rPr>
             </w:pPr>
             <w:r>
@@ -1870,6 +1653,7 @@
                 <w:rFonts w:ascii="Tahoma" w:hAnsi="Tahoma"/>
                 <w:b/>
                 <w:bCs/>
+                <w:szCs w:val="18"/>
               </w:rPr>
               <w:t>Programing:</w:t>
             </w:r>
@@ -1879,27 +1663,22 @@
               <w:rPr>
                 <w:rStyle w:val="normaltextrun"/>
                 <w:rFonts w:ascii="Tahoma" w:hAnsi="Tahoma"/>
-              </w:rPr>
-            </w:pPr>
-            <w:r>
-              <w:rPr>
-                <w:rFonts w:ascii="Tahoma" w:hAnsi="Tahoma"/>
-              </w:rPr>
-              <w:t>JavaScript (ES6</w:t>
-            </w:r>
-            <w:r>
-              <w:rPr>
-                <w:rFonts w:ascii="Tahoma" w:hAnsi="Tahoma"/>
-              </w:rPr>
-              <w:t xml:space="preserve">), </w:t>
+                <w:szCs w:val="18"/>
+              </w:rPr>
+            </w:pPr>
+            <w:r>
+              <w:rPr>
+                <w:rFonts w:ascii="Tahoma" w:hAnsi="Tahoma"/>
+                <w:szCs w:val="18"/>
+              </w:rPr>
+              <w:t xml:space="preserve">JavaScript (ES6), </w:t>
             </w:r>
             <w:r>
               <w:rPr>
                 <w:rStyle w:val="normaltextrun"/>
                 <w:rFonts w:ascii="Arial" w:hAnsi="Arial" w:cs="Arial"/>
                 <w:color w:val="000000"/>
-                <w:sz w:val="20"/>
-                <w:szCs w:val="20"/>
+                <w:szCs w:val="18"/>
                 <w:bdr w:val="none" w:sz="0" w:space="0" w:color="auto" w:frame="1"/>
               </w:rPr>
               <w:t>HTML5, CSS3, SASS,</w:t>
@@ -1909,8 +1688,7 @@
                 <w:rStyle w:val="normaltextrun"/>
                 <w:rFonts w:ascii="Arial" w:hAnsi="Arial" w:cs="Arial" w:hint="cs"/>
                 <w:color w:val="000000"/>
-                <w:sz w:val="20"/>
-                <w:szCs w:val="20"/>
+                <w:szCs w:val="18"/>
                 <w:bdr w:val="none" w:sz="0" w:space="0" w:color="auto" w:frame="1"/>
                 <w:rtl/>
               </w:rPr>
@@ -1919,6 +1697,7 @@
             <w:r>
               <w:rPr>
                 <w:rFonts w:ascii="Tahoma" w:hAnsi="Tahoma"/>
+                <w:szCs w:val="18"/>
                 <w:lang w:eastAsia="he"/>
               </w:rPr>
               <w:t>TypeScript,</w:t>
@@ -1928,8 +1707,8 @@
                 <w:rStyle w:val="Heading2Char"/>
                 <w:rFonts w:ascii="Arial" w:hAnsi="Arial" w:cs="Arial"/>
                 <w:color w:val="000000"/>
-                <w:sz w:val="20"/>
-                <w:szCs w:val="20"/>
+                <w:sz w:val="18"/>
+                <w:szCs w:val="18"/>
                 <w:bdr w:val="none" w:sz="0" w:space="0" w:color="auto" w:frame="1"/>
               </w:rPr>
               <w:t xml:space="preserve"> </w:t>
@@ -1937,6 +1716,7 @@
             <w:r>
               <w:rPr>
                 <w:rFonts w:ascii="Tahoma" w:hAnsi="Tahoma"/>
+                <w:szCs w:val="18"/>
               </w:rPr>
               <w:t xml:space="preserve">Server with </w:t>
             </w:r>
@@ -1945,8 +1725,7 @@
                 <w:rStyle w:val="normaltextrun"/>
                 <w:rFonts w:ascii="Arial" w:hAnsi="Arial" w:cs="Arial"/>
                 <w:color w:val="000000"/>
-                <w:sz w:val="20"/>
-                <w:szCs w:val="20"/>
+                <w:szCs w:val="18"/>
                 <w:bdr w:val="none" w:sz="0" w:space="0" w:color="auto" w:frame="1"/>
               </w:rPr>
               <w:t>Node.JS.</w:t>
@@ -1958,6 +1737,7 @@
                 <w:rFonts w:ascii="Tahoma" w:hAnsi="Tahoma"/>
                 <w:b/>
                 <w:bCs/>
+                <w:szCs w:val="18"/>
               </w:rPr>
             </w:pPr>
             <w:r>
@@ -1965,6 +1745,7 @@
                 <w:rFonts w:ascii="Tahoma" w:hAnsi="Tahoma"/>
                 <w:b/>
                 <w:bCs/>
+                <w:szCs w:val="18"/>
               </w:rPr>
               <w:t xml:space="preserve">Frameworks: </w:t>
             </w:r>
@@ -1973,41 +1754,41 @@
             <w:pPr>
               <w:rPr>
                 <w:rFonts w:ascii="Tahoma" w:hAnsi="Tahoma"/>
-              </w:rPr>
-            </w:pPr>
-            <w:r>
-              <w:rPr>
-                <w:rFonts w:ascii="Tahoma" w:hAnsi="Tahoma"/>
+                <w:szCs w:val="18"/>
+              </w:rPr>
+            </w:pPr>
+            <w:r>
+              <w:rPr>
+                <w:rFonts w:ascii="Tahoma" w:hAnsi="Tahoma"/>
+                <w:szCs w:val="18"/>
               </w:rPr>
               <w:t>Next</w:t>
             </w:r>
             <w:r>
               <w:rPr>
                 <w:rFonts w:ascii="Tahoma" w:hAnsi="Tahoma"/>
+                <w:szCs w:val="18"/>
               </w:rPr>
               <w:t>,</w:t>
             </w:r>
             <w:r>
               <w:rPr>
                 <w:rFonts w:ascii="Tahoma" w:hAnsi="Tahoma"/>
+                <w:szCs w:val="18"/>
               </w:rPr>
               <w:t xml:space="preserve"> Vue</w:t>
             </w:r>
             <w:r>
               <w:rPr>
                 <w:rFonts w:ascii="Tahoma" w:hAnsi="Tahoma"/>
-              </w:rPr>
-              <w:t xml:space="preserve">, </w:t>
-            </w:r>
-            <w:r>
-              <w:rPr>
-                <w:rFonts w:ascii="Tahoma" w:hAnsi="Tahoma"/>
-              </w:rPr>
-              <w:t>Express</w:t>
-            </w:r>
-            <w:r>
-              <w:rPr>
-                <w:rFonts w:ascii="Tahoma" w:hAnsi="Tahoma"/>
+                <w:szCs w:val="18"/>
+              </w:rPr>
+              <w:t>, Express</w:t>
+            </w:r>
+            <w:r>
+              <w:rPr>
+                <w:rFonts w:ascii="Tahoma" w:hAnsi="Tahoma"/>
+                <w:szCs w:val="18"/>
               </w:rPr>
               <w:t>.</w:t>
             </w:r>
@@ -2018,6 +1799,7 @@
                 <w:rFonts w:ascii="Tahoma" w:hAnsi="Tahoma"/>
                 <w:b/>
                 <w:bCs/>
+                <w:szCs w:val="18"/>
               </w:rPr>
             </w:pPr>
             <w:r>
@@ -2025,6 +1807,7 @@
                 <w:rFonts w:ascii="Tahoma" w:hAnsi="Tahoma"/>
                 <w:b/>
                 <w:bCs/>
+                <w:szCs w:val="18"/>
               </w:rPr>
               <w:t>Data manage:</w:t>
             </w:r>
@@ -2033,19 +1816,15 @@
             <w:pPr>
               <w:rPr>
                 <w:rFonts w:ascii="Tahoma" w:hAnsi="Tahoma"/>
-              </w:rPr>
-            </w:pPr>
-            <w:r>
-              <w:rPr>
-                <w:rFonts w:ascii="Tahoma" w:hAnsi="Tahoma"/>
-              </w:rPr>
-              <w:t>MongoDB</w:t>
-            </w:r>
-            <w:r>
-              <w:rPr>
-                <w:rFonts w:ascii="Tahoma" w:hAnsi="Tahoma"/>
-              </w:rPr>
-              <w:t>, SQL Server.</w:t>
+                <w:szCs w:val="18"/>
+              </w:rPr>
+            </w:pPr>
+            <w:r>
+              <w:rPr>
+                <w:rFonts w:ascii="Tahoma" w:hAnsi="Tahoma"/>
+                <w:szCs w:val="18"/>
+              </w:rPr>
+              <w:t>MongoDB, SQL Server.</w:t>
             </w:r>
           </w:p>
           <w:p>
@@ -2054,6 +1833,7 @@
                 <w:rFonts w:ascii="Tahoma" w:hAnsi="Tahoma"/>
                 <w:b/>
                 <w:bCs/>
+                <w:szCs w:val="18"/>
               </w:rPr>
             </w:pPr>
             <w:r>
@@ -2061,6 +1841,7 @@
                 <w:rFonts w:ascii="Tahoma" w:hAnsi="Tahoma"/>
                 <w:b/>
                 <w:bCs/>
+                <w:szCs w:val="18"/>
               </w:rPr>
               <w:t>Libraries:</w:t>
             </w:r>
@@ -2069,71 +1850,69 @@
             <w:pPr>
               <w:rPr>
                 <w:rFonts w:ascii="Tahoma" w:hAnsi="Tahoma"/>
-              </w:rPr>
-            </w:pPr>
-            <w:r>
-              <w:rPr>
-                <w:rFonts w:ascii="Tahoma" w:hAnsi="Tahoma"/>
-              </w:rPr>
-              <w:t>React</w:t>
-            </w:r>
-            <w:r>
-              <w:rPr>
-                <w:rFonts w:ascii="Tahoma" w:hAnsi="Tahoma"/>
-              </w:rPr>
-              <w:t>,</w:t>
-            </w:r>
-            <w:r>
-              <w:rPr>
-                <w:rFonts w:ascii="Tahoma" w:hAnsi="Tahoma"/>
+                <w:szCs w:val="18"/>
+              </w:rPr>
+            </w:pPr>
+            <w:r>
+              <w:rPr>
+                <w:rFonts w:ascii="Tahoma" w:hAnsi="Tahoma"/>
+                <w:szCs w:val="18"/>
+              </w:rPr>
+              <w:t>React,</w:t>
+            </w:r>
+            <w:r>
+              <w:rPr>
+                <w:rFonts w:ascii="Tahoma" w:hAnsi="Tahoma"/>
+                <w:szCs w:val="18"/>
               </w:rPr>
               <w:t xml:space="preserve"> Jest, JSDOM,</w:t>
             </w:r>
             <w:r>
               <w:rPr>
                 <w:rFonts w:ascii="Tahoma" w:hAnsi="Tahoma"/>
+                <w:szCs w:val="18"/>
+              </w:rPr>
+              <w:t xml:space="preserve"> Storybook,</w:t>
+            </w:r>
+            <w:r>
+              <w:rPr>
+                <w:rFonts w:ascii="Tahoma" w:hAnsi="Tahoma"/>
+                <w:szCs w:val="18"/>
               </w:rPr>
               <w:t xml:space="preserve"> </w:t>
             </w:r>
             <w:r>
               <w:rPr>
                 <w:rFonts w:ascii="Tahoma" w:hAnsi="Tahoma"/>
-              </w:rPr>
-              <w:t>Bootstrap</w:t>
-            </w:r>
-            <w:r>
-              <w:rPr>
-                <w:rFonts w:ascii="Tahoma" w:hAnsi="Tahoma"/>
-              </w:rPr>
-              <w:t>,</w:t>
-            </w:r>
-            <w:r>
-              <w:rPr>
-                <w:rFonts w:ascii="Tahoma" w:hAnsi="Tahoma"/>
-              </w:rPr>
-              <w:t> </w:t>
-            </w:r>
-            <w:r>
-              <w:rPr>
-                <w:rFonts w:ascii="Tahoma" w:hAnsi="Tahoma"/>
-              </w:rPr>
-              <w:t>jQuery</w:t>
-            </w:r>
-            <w:r>
-              <w:rPr>
-                <w:rFonts w:ascii="Tahoma" w:hAnsi="Tahoma"/>
-              </w:rPr>
-              <w:t>,</w:t>
-            </w:r>
-            <w:r>
-              <w:rPr>
-                <w:rFonts w:ascii="Tahoma" w:hAnsi="Tahoma"/>
+                <w:szCs w:val="18"/>
+              </w:rPr>
+              <w:t>Bootstrap,</w:t>
+            </w:r>
+            <w:r>
+              <w:rPr>
+                <w:rFonts w:ascii="Tahoma" w:hAnsi="Tahoma"/>
+                <w:szCs w:val="18"/>
+              </w:rPr>
+              <w:t xml:space="preserve"> Webpack, </w:t>
+            </w:r>
+            <w:r>
+              <w:rPr>
+                <w:rFonts w:ascii="Tahoma" w:hAnsi="Tahoma"/>
+                <w:szCs w:val="18"/>
+              </w:rPr>
+              <w:t>jQuery,</w:t>
+            </w:r>
+            <w:r>
+              <w:rPr>
+                <w:rFonts w:ascii="Tahoma" w:hAnsi="Tahoma"/>
+                <w:szCs w:val="18"/>
               </w:rPr>
               <w:t xml:space="preserve"> Redux</w:t>
             </w:r>
             <w:r>
               <w:rPr>
                 <w:rFonts w:ascii="Tahoma" w:hAnsi="Tahoma"/>
+                <w:szCs w:val="18"/>
               </w:rPr>
               <w:t xml:space="preserve">, Ajax, </w:t>
             </w:r>
@@ -2141,6 +1920,7 @@
             <w:r>
               <w:rPr>
                 <w:rFonts w:ascii="Tahoma" w:hAnsi="Tahoma"/>
+                <w:szCs w:val="18"/>
               </w:rPr>
               <w:t>Axios</w:t>
             </w:r>
@@ -2148,20 +1928,9 @@
             <w:r>
               <w:rPr>
                 <w:rFonts w:ascii="Tahoma" w:hAnsi="Tahoma"/>
-              </w:rPr>
-              <w:t xml:space="preserve"> and Font </w:t>
-            </w:r>
-            <w:r>
-              <w:rPr>
-                <w:rFonts w:ascii="Tahoma" w:hAnsi="Tahoma"/>
-              </w:rPr>
-              <w:t>awesome</w:t>
-            </w:r>
-            <w:r>
-              <w:rPr>
-                <w:rFonts w:ascii="Tahoma" w:hAnsi="Tahoma"/>
-              </w:rPr>
-              <w:t>.</w:t>
+                <w:szCs w:val="18"/>
+              </w:rPr>
+              <w:t xml:space="preserve"> and Font awesome.</w:t>
             </w:r>
           </w:p>
           <w:p>
@@ -2745,7 +2514,7 @@
     <w:lsdException w:name="Hyperlink" w:semiHidden="1" w:unhideWhenUsed="1"/>
     <w:lsdException w:name="FollowedHyperlink" w:semiHidden="1" w:unhideWhenUsed="1"/>
     <w:lsdException w:name="Strong" w:semiHidden="1" w:uiPriority="22" w:qFormat="1"/>
-    <w:lsdException w:name="Emphasis" w:uiPriority="11" w:qFormat="1"/>
+    <w:lsdException w:name="Emphasis" w:uiPriority="20" w:qFormat="1"/>
     <w:lsdException w:name="Document Map" w:semiHidden="1" w:unhideWhenUsed="1"/>
     <w:lsdException w:name="Plain Text" w:semiHidden="1" w:unhideWhenUsed="1"/>
     <w:lsdException w:name="E-mail Signature" w:semiHidden="1" w:unhideWhenUsed="1"/>
@@ -3203,8 +2972,7 @@
   <w:style w:type="character" w:styleId="Emphasis">
     <w:name w:val="Emphasis"/>
     <w:basedOn w:val="DefaultParagraphFont"/>
-    <w:uiPriority w:val="11"/>
-    <w:semiHidden/>
+    <w:uiPriority w:val="20"/>
     <w:qFormat/>
     <w:rsid w:val="00E25A26"/>
     <w:rPr>

</xml_diff>

<commit_message>
change files & data to web developer
</commit_message>
<xml_diff>
--- a/src/assets/files/Rotem Patrakeev-CV.docx
+++ b/src/assets/files/Rotem Patrakeev-CV.docx
@@ -1,6 +1,6 @@
 
 <file path=word/document.xml><?xml version="1.0" encoding="utf-8"?>
-<w:document xmlns:wpc="http://schemas.microsoft.com/office/word/2010/wordprocessingCanvas" xmlns:cx="http://schemas.microsoft.com/office/drawing/2014/chartex" xmlns:cx1="http://schemas.microsoft.com/office/drawing/2015/9/8/chartex" xmlns:cx2="http://schemas.microsoft.com/office/drawing/2015/10/21/chartex" xmlns:cx3="http://schemas.microsoft.com/office/drawing/2016/5/9/chartex" xmlns:cx4="http://schemas.microsoft.com/office/drawing/2016/5/10/chartex" xmlns:cx5="http://schemas.microsoft.com/office/drawing/2016/5/11/chartex" xmlns:cx6="http://schemas.microsoft.com/office/drawing/2016/5/12/chartex" xmlns:cx7="http://schemas.microsoft.com/office/drawing/2016/5/13/chartex" xmlns:cx8="http://schemas.microsoft.com/office/drawing/2016/5/14/chartex" xmlns:mc="http://schemas.openxmlformats.org/markup-compatibility/2006" xmlns:aink="http://schemas.microsoft.com/office/drawing/2016/ink" xmlns:am3d="http://schemas.microsoft.com/office/drawing/2017/model3d" xmlns:o="urn:schemas-microsoft-com:office:office" xmlns:oel="http://schemas.microsoft.com/office/2019/extlst" xmlns:r="http://schemas.openxmlformats.org/officeDocument/2006/relationships" xmlns:m="http://schemas.openxmlformats.org/officeDocument/2006/math" xmlns:v="urn:schemas-microsoft-com:vml" xmlns:wp14="http://schemas.microsoft.com/office/word/2010/wordprocessingDrawing" xmlns:wp="http://schemas.openxmlformats.org/drawingml/2006/wordprocessingDrawing" xmlns:w10="urn:schemas-microsoft-com:office:word" xmlns:w="http://schemas.openxmlformats.org/wordprocessingml/2006/main" xmlns:w14="http://schemas.microsoft.com/office/word/2010/wordml" xmlns:w15="http://schemas.microsoft.com/office/word/2012/wordml" xmlns:w16cex="http://schemas.microsoft.com/office/word/2018/wordml/cex" xmlns:w16cid="http://schemas.microsoft.com/office/word/2016/wordml/cid" xmlns:w16="http://schemas.microsoft.com/office/word/2018/wordml" xmlns:w16du="http://schemas.microsoft.com/office/word/2023/wordml/word16du" xmlns:w16sdtdh="http://schemas.microsoft.com/office/word/2020/wordml/sdtdatahash" xmlns:w16se="http://schemas.microsoft.com/office/word/2015/wordml/symex" xmlns:wpg="http://schemas.microsoft.com/office/word/2010/wordprocessingGroup" xmlns:wpi="http://schemas.microsoft.com/office/word/2010/wordprocessingInk" xmlns:wne="http://schemas.microsoft.com/office/word/2006/wordml" xmlns:wps="http://schemas.microsoft.com/office/word/2010/wordprocessingShape" mc:Ignorable="w14 w15 w16se w16cid w16 w16cex w16sdtdh wp14">
+<w:document xmlns:wpc="http://schemas.microsoft.com/office/word/2010/wordprocessingCanvas" xmlns:cx="http://schemas.microsoft.com/office/drawing/2014/chartex" xmlns:cx1="http://schemas.microsoft.com/office/drawing/2015/9/8/chartex" xmlns:cx2="http://schemas.microsoft.com/office/drawing/2015/10/21/chartex" xmlns:cx3="http://schemas.microsoft.com/office/drawing/2016/5/9/chartex" xmlns:cx4="http://schemas.microsoft.com/office/drawing/2016/5/10/chartex" xmlns:cx5="http://schemas.microsoft.com/office/drawing/2016/5/11/chartex" xmlns:cx6="http://schemas.microsoft.com/office/drawing/2016/5/12/chartex" xmlns:cx7="http://schemas.microsoft.com/office/drawing/2016/5/13/chartex" xmlns:cx8="http://schemas.microsoft.com/office/drawing/2016/5/14/chartex" xmlns:mc="http://schemas.openxmlformats.org/markup-compatibility/2006" xmlns:aink="http://schemas.microsoft.com/office/drawing/2016/ink" xmlns:am3d="http://schemas.microsoft.com/office/drawing/2017/model3d" xmlns:o="urn:schemas-microsoft-com:office:office" xmlns:oel="http://schemas.microsoft.com/office/2019/extlst" xmlns:r="http://schemas.openxmlformats.org/officeDocument/2006/relationships" xmlns:m="http://schemas.openxmlformats.org/officeDocument/2006/math" xmlns:v="urn:schemas-microsoft-com:vml" xmlns:wp14="http://schemas.microsoft.com/office/word/2010/wordprocessingDrawing" xmlns:wp="http://schemas.openxmlformats.org/drawingml/2006/wordprocessingDrawing" xmlns:w10="urn:schemas-microsoft-com:office:word" xmlns:w="http://schemas.openxmlformats.org/wordprocessingml/2006/main" xmlns:w14="http://schemas.microsoft.com/office/word/2010/wordml" xmlns:w15="http://schemas.microsoft.com/office/word/2012/wordml" xmlns:w16cex="http://schemas.microsoft.com/office/word/2018/wordml/cex" xmlns:w16cid="http://schemas.microsoft.com/office/word/2016/wordml/cid" xmlns:w16="http://schemas.microsoft.com/office/word/2018/wordml" xmlns:w16sdtdh="http://schemas.microsoft.com/office/word/2020/wordml/sdtdatahash" xmlns:w16se="http://schemas.microsoft.com/office/word/2015/wordml/symex" xmlns:wpg="http://schemas.microsoft.com/office/word/2010/wordprocessingGroup" xmlns:wpi="http://schemas.microsoft.com/office/word/2010/wordprocessingInk" xmlns:wne="http://schemas.microsoft.com/office/word/2006/wordml" xmlns:wps="http://schemas.microsoft.com/office/word/2010/wordprocessingShape" mc:Ignorable="w14 w15 w16se w16cid w16 w16cex w16sdtdh wp14">
   <w:body>
     <w:tbl>
       <w:tblPr>
@@ -65,7 +65,7 @@
                                 <a:avLst/>
                               </a:prstGeom>
                               <a:blipFill dpi="0" rotWithShape="1">
-                                <a:blip r:embed="rId10">
+                                <a:blip r:embed="rId11">
                                   <a:extLst>
                                     <a:ext uri="{28A0092B-C50C-407E-A947-70E740481C1C}">
                                       <a14:useLocalDpi xmlns:a14="http://schemas.microsoft.com/office/drawing/2010/main" val="0"/>
@@ -111,10 +111,10 @@
                     </wp:inline>
                   </w:drawing>
                 </mc:Choice>
-                <mc:Fallback>
+                <mc:Fallback xmlns:w16du="http://schemas.microsoft.com/office/word/2023/wordml/word16du">
                   <w:pict>
                     <v:oval w14:anchorId="4F2FA4EF" id="אליפסה 2" o:spid="_x0000_s1026" alt="כותרת: צילום פנים מקצועי של גבר" style="width:167.15pt;height:167.15pt;visibility:visible;mso-wrap-style:square;mso-left-percent:-10001;mso-top-percent:-10001;mso-position-horizontal:absolute;mso-position-horizontal-relative:char;mso-position-vertical:absolute;mso-position-vertical-relative:line;mso-left-percent:-10001;mso-top-percent:-10001;v-text-anchor:middle" o:gfxdata="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" strokecolor="#9a2a7f" strokeweight="5pt">
-                      <v:fill r:id="rId11" o:title="" recolor="t" rotate="t" type="frame"/>
+                      <v:fill r:id="rId12" o:title="" recolor="t" rotate="t" type="frame"/>
                       <v:stroke joinstyle="miter"/>
                       <w10:anchorlock/>
                     </v:oval>
@@ -181,32 +181,40 @@
             <w:r>
               <w:rPr>
                 <w:rFonts w:ascii="Tahoma" w:hAnsi="Tahoma"/>
+                <w:spacing w:val="0"/>
+                <w:w w:val="100"/>
+              </w:rPr>
+              <w:t>Web</w:t>
+            </w:r>
+            <w:r>
+              <w:rPr>
+                <w:rFonts w:ascii="Tahoma" w:hAnsi="Tahoma"/>
+                <w:spacing w:val="0"/>
+                <w:w w:val="100"/>
+              </w:rPr>
+              <w:t xml:space="preserve"> </w:t>
+            </w:r>
+            <w:r>
+              <w:rPr>
+                <w:rFonts w:ascii="Tahoma" w:hAnsi="Tahoma"/>
+                <w:spacing w:val="0"/>
+                <w:w w:val="100"/>
+              </w:rPr>
+              <w:t>D</w:t>
+            </w:r>
+            <w:r>
+              <w:rPr>
+                <w:rFonts w:ascii="Tahoma" w:hAnsi="Tahoma"/>
+                <w:spacing w:val="0"/>
+                <w:w w:val="100"/>
+              </w:rPr>
+              <w:t>evelope</w:t>
+            </w:r>
+            <w:r>
+              <w:rPr>
+                <w:rFonts w:ascii="Tahoma" w:hAnsi="Tahoma"/>
                 <w:spacing w:val="5"/>
-                <w:w w:val="74"/>
-              </w:rPr>
-              <w:t xml:space="preserve">Frontend </w:t>
-            </w:r>
-            <w:r>
-              <w:rPr>
-                <w:rFonts w:ascii="Tahoma" w:hAnsi="Tahoma"/>
-                <w:spacing w:val="5"/>
-                <w:w w:val="74"/>
-              </w:rPr>
-              <w:t>D</w:t>
-            </w:r>
-            <w:r>
-              <w:rPr>
-                <w:rFonts w:ascii="Tahoma" w:hAnsi="Tahoma"/>
-                <w:spacing w:val="5"/>
-                <w:w w:val="74"/>
-              </w:rPr>
-              <w:t>evelope</w:t>
-            </w:r>
-            <w:r>
-              <w:rPr>
-                <w:rFonts w:ascii="Tahoma" w:hAnsi="Tahoma"/>
-                <w:spacing w:val="14"/>
-                <w:w w:val="74"/>
+                <w:w w:val="100"/>
               </w:rPr>
               <w:t>r</w:t>
             </w:r>
@@ -254,18 +262,11 @@
             <w:pPr>
               <w:rPr>
                 <w:rFonts w:ascii="Tahoma" w:hAnsi="Tahoma"/>
-                <w:szCs w:val="18"/>
-              </w:rPr>
-            </w:pPr>
-            <w:r>
-              <w:rPr>
-                <w:rFonts w:ascii="Tahoma" w:hAnsi="Tahoma"/>
                 <w:b/>
                 <w:bCs/>
                 <w:szCs w:val="18"/>
               </w:rPr>
-              <w:t>Frontend</w:t>
-            </w:r>
+            </w:pPr>
             <w:r>
               <w:rPr>
                 <w:rFonts w:ascii="Tahoma" w:hAnsi="Tahoma"/>
@@ -273,6 +274,15 @@
                 <w:bCs/>
                 <w:szCs w:val="18"/>
               </w:rPr>
+              <w:t>Web</w:t>
+            </w:r>
+            <w:r>
+              <w:rPr>
+                <w:rFonts w:ascii="Tahoma" w:hAnsi="Tahoma"/>
+                <w:b/>
+                <w:bCs/>
+                <w:szCs w:val="18"/>
+              </w:rPr>
               <w:t> Developer</w:t>
             </w:r>
             <w:r>
@@ -282,20 +292,182 @@
               </w:rPr>
               <w:t>, </w:t>
             </w:r>
-          </w:p>
-          <w:p>
-            <w:pPr>
-              <w:rPr>
-                <w:rFonts w:ascii="Tahoma" w:hAnsi="Tahoma"/>
-                <w:szCs w:val="18"/>
-              </w:rPr>
-            </w:pPr>
-            <w:r>
-              <w:rPr>
-                <w:rFonts w:ascii="Tahoma" w:hAnsi="Tahoma"/>
-                <w:szCs w:val="18"/>
-              </w:rPr>
-              <w:t>passionate about solving daily challenges, with experience in the latest web </w:t>
+            <w:r>
+              <w:rPr>
+                <w:rFonts w:ascii="Tahoma" w:hAnsi="Tahoma"/>
+                <w:szCs w:val="18"/>
+              </w:rPr>
+              <w:br/>
+            </w:r>
+            <w:r>
+              <w:rPr>
+                <w:rFonts w:ascii="Tahoma" w:hAnsi="Tahoma"/>
+                <w:szCs w:val="18"/>
+              </w:rPr>
+              <w:t xml:space="preserve">Develops mainly using </w:t>
+            </w:r>
+            <w:r>
+              <w:rPr>
+                <w:rFonts w:ascii="Tahoma" w:hAnsi="Tahoma"/>
+                <w:color w:val="CC0099"/>
+                <w:szCs w:val="18"/>
+              </w:rPr>
+              <w:t>React.js</w:t>
+            </w:r>
+            <w:r>
+              <w:rPr>
+                <w:rFonts w:ascii="Tahoma" w:hAnsi="Tahoma"/>
+                <w:color w:val="CC0099"/>
+                <w:szCs w:val="18"/>
+              </w:rPr>
+              <w:t xml:space="preserve"> (with</w:t>
+            </w:r>
+            <w:r>
+              <w:rPr>
+                <w:rFonts w:ascii="Tahoma" w:hAnsi="Tahoma"/>
+                <w:color w:val="CC0099"/>
+                <w:szCs w:val="18"/>
+              </w:rPr>
+              <w:t xml:space="preserve"> </w:t>
+            </w:r>
+            <w:r>
+              <w:rPr>
+                <w:rFonts w:ascii="Tahoma" w:hAnsi="Tahoma"/>
+                <w:color w:val="CC0099"/>
+                <w:szCs w:val="18"/>
+              </w:rPr>
+              <w:t>and without</w:t>
+            </w:r>
+            <w:r>
+              <w:rPr>
+                <w:rFonts w:ascii="Tahoma" w:hAnsi="Tahoma"/>
+                <w:color w:val="CC0099"/>
+                <w:szCs w:val="18"/>
+              </w:rPr>
+              <w:t xml:space="preserve"> Hooks)</w:t>
+            </w:r>
+            <w:r>
+              <w:rPr>
+                <w:rFonts w:ascii="Tahoma" w:hAnsi="Tahoma"/>
+                <w:b/>
+                <w:bCs/>
+                <w:szCs w:val="18"/>
+              </w:rPr>
+              <w:t xml:space="preserve"> </w:t>
+            </w:r>
+            <w:r>
+              <w:rPr>
+                <w:rFonts w:ascii="Tahoma" w:hAnsi="Tahoma"/>
+                <w:szCs w:val="18"/>
+              </w:rPr>
+              <w:t xml:space="preserve">with </w:t>
+            </w:r>
+            <w:r>
+              <w:rPr>
+                <w:rFonts w:ascii="Tahoma" w:hAnsi="Tahoma"/>
+                <w:color w:val="CC0099"/>
+                <w:szCs w:val="18"/>
+              </w:rPr>
+              <w:t>R</w:t>
+            </w:r>
+            <w:r>
+              <w:rPr>
+                <w:rFonts w:ascii="Tahoma" w:hAnsi="Tahoma"/>
+                <w:color w:val="CC0099"/>
+                <w:szCs w:val="18"/>
+              </w:rPr>
+              <w:t>edux</w:t>
+            </w:r>
+            <w:r>
+              <w:rPr>
+                <w:rFonts w:ascii="Tahoma" w:hAnsi="Tahoma"/>
+                <w:szCs w:val="18"/>
+              </w:rPr>
+              <w:t>,</w:t>
+            </w:r>
+            <w:r>
+              <w:rPr>
+                <w:rFonts w:ascii="Tahoma" w:hAnsi="Tahoma"/>
+                <w:b/>
+                <w:bCs/>
+                <w:szCs w:val="18"/>
+              </w:rPr>
+              <w:t xml:space="preserve"> </w:t>
+            </w:r>
+            <w:r>
+              <w:rPr>
+                <w:rFonts w:ascii="Tahoma" w:hAnsi="Tahoma"/>
+                <w:color w:val="CC0099"/>
+                <w:szCs w:val="18"/>
+              </w:rPr>
+              <w:t xml:space="preserve">vanilla </w:t>
+            </w:r>
+            <w:r>
+              <w:rPr>
+                <w:rFonts w:ascii="Tahoma" w:hAnsi="Tahoma"/>
+                <w:color w:val="CC0099"/>
+                <w:szCs w:val="18"/>
+                <w:lang w:eastAsia="he"/>
+              </w:rPr>
+              <w:t>JavaScript</w:t>
+            </w:r>
+            <w:r>
+              <w:rPr>
+                <w:rFonts w:ascii="Tahoma" w:hAnsi="Tahoma"/>
+                <w:szCs w:val="18"/>
+              </w:rPr>
+              <w:t xml:space="preserve"> </w:t>
+            </w:r>
+            <w:r>
+              <w:rPr>
+                <w:rFonts w:ascii="Tahoma" w:hAnsi="Tahoma"/>
+                <w:szCs w:val="18"/>
+              </w:rPr>
+              <w:t>and</w:t>
+            </w:r>
+            <w:r>
+              <w:rPr>
+                <w:rFonts w:ascii="Tahoma" w:hAnsi="Tahoma"/>
+                <w:szCs w:val="18"/>
+              </w:rPr>
+              <w:t xml:space="preserve"> </w:t>
+            </w:r>
+            <w:r>
+              <w:rPr>
+                <w:rFonts w:ascii="Tahoma" w:hAnsi="Tahoma"/>
+                <w:color w:val="CC0099"/>
+                <w:szCs w:val="18"/>
+              </w:rPr>
+              <w:t>Node.js</w:t>
+            </w:r>
+            <w:r>
+              <w:rPr>
+                <w:rFonts w:ascii="Tahoma" w:hAnsi="Tahoma"/>
+                <w:szCs w:val="18"/>
+              </w:rPr>
+              <w:t>.</w:t>
+            </w:r>
+          </w:p>
+          <w:p>
+            <w:pPr>
+              <w:rPr>
+                <w:rFonts w:ascii="Tahoma" w:hAnsi="Tahoma"/>
+                <w:szCs w:val="18"/>
+              </w:rPr>
+            </w:pPr>
+            <w:r>
+              <w:rPr>
+                <w:rFonts w:ascii="Tahoma" w:hAnsi="Tahoma"/>
+                <w:szCs w:val="18"/>
+              </w:rPr>
+              <w:t>P</w:t>
+            </w:r>
+            <w:r>
+              <w:rPr>
+                <w:rFonts w:ascii="Tahoma" w:hAnsi="Tahoma"/>
+                <w:szCs w:val="18"/>
+              </w:rPr>
+              <w:t>assionate about solving daily challenges, with experience in the latest web </w:t>
             </w:r>
             <w:r>
               <w:rPr>
@@ -453,7 +625,7 @@
                 <w:shd w:val="clear" w:color="auto" w:fill="FFFFFF"/>
               </w:rPr>
             </w:pPr>
-            <w:hyperlink r:id="rId12" w:history="1">
+            <w:hyperlink r:id="rId13" w:history="1">
               <w:r>
                 <w:rPr>
                   <w:rStyle w:val="Hyperlink"/>
@@ -465,7 +637,7 @@
                 <w:t>https://rotemyehiel.github.io/rotem-patrakeev-portfolio/</w:t>
               </w:r>
             </w:hyperlink>
-            <w:hyperlink r:id="rId13" w:history="1">
+            <w:hyperlink r:id="rId14" w:history="1">
               <w:r>
                 <w:rPr>
                   <w:rStyle w:val="Hyperlink"/>
@@ -601,7 +773,7 @@
                 <w:szCs w:val="18"/>
               </w:rPr>
             </w:pPr>
-            <w:hyperlink r:id="rId14" w:tgtFrame="_blank" w:history="1">
+            <w:hyperlink r:id="rId15" w:tgtFrame="_blank" w:history="1">
               <w:r>
                 <w:rPr>
                   <w:rStyle w:val="normaltextrun"/>
@@ -710,22 +882,50 @@
                 <w:rFonts w:ascii="Tahoma" w:hAnsi="Tahoma"/>
                 <w:szCs w:val="18"/>
               </w:rPr>
-              <w:t>Hebrew- native </w:t>
-            </w:r>
-          </w:p>
-          <w:p>
-            <w:pPr>
-              <w:rPr>
-                <w:rFonts w:ascii="Tahoma" w:hAnsi="Tahoma"/>
-                <w:szCs w:val="18"/>
-              </w:rPr>
-            </w:pPr>
-            <w:r>
-              <w:rPr>
-                <w:rFonts w:ascii="Tahoma" w:hAnsi="Tahoma"/>
-                <w:szCs w:val="18"/>
-              </w:rPr>
-              <w:t>English- high level</w:t>
+              <w:t xml:space="preserve">Hebrew- </w:t>
+            </w:r>
+            <w:r>
+              <w:rPr>
+                <w:rFonts w:ascii="Tahoma" w:hAnsi="Tahoma"/>
+                <w:szCs w:val="18"/>
+              </w:rPr>
+              <w:t>N</w:t>
+            </w:r>
+            <w:r>
+              <w:rPr>
+                <w:rFonts w:ascii="Tahoma" w:hAnsi="Tahoma"/>
+                <w:szCs w:val="18"/>
+              </w:rPr>
+              <w:t>ative </w:t>
+            </w:r>
+          </w:p>
+          <w:p>
+            <w:pPr>
+              <w:rPr>
+                <w:rFonts w:ascii="Tahoma" w:hAnsi="Tahoma"/>
+                <w:szCs w:val="18"/>
+              </w:rPr>
+            </w:pPr>
+            <w:r>
+              <w:rPr>
+                <w:rFonts w:ascii="Tahoma" w:hAnsi="Tahoma"/>
+                <w:szCs w:val="18"/>
+              </w:rPr>
+              <w:t>English- </w:t>
+            </w:r>
+            <w:r>
+              <w:rPr>
+                <w:rFonts w:ascii="Tahoma" w:hAnsi="Tahoma"/>
+                <w:szCs w:val="18"/>
+              </w:rPr>
+              <w:t>H</w:t>
+            </w:r>
+            <w:r>
+              <w:rPr>
+                <w:rFonts w:ascii="Tahoma" w:hAnsi="Tahoma"/>
+                <w:szCs w:val="18"/>
+              </w:rPr>
+              <w:t>igh level</w:t>
             </w:r>
           </w:p>
           <w:p>
@@ -805,47 +1005,6 @@
               <w:br/>
               <w:t>instructor of encryption courses.</w:t>
             </w:r>
-          </w:p>
-          <w:p>
-            <w:pPr>
-              <w:rPr>
-                <w:rFonts w:ascii="Tahoma" w:eastAsiaTheme="majorEastAsia" w:hAnsi="Tahoma"/>
-                <w:b/>
-                <w:bCs/>
-                <w:caps/>
-                <w:color w:val="C737A5"/>
-                <w:sz w:val="22"/>
-                <w:szCs w:val="24"/>
-              </w:rPr>
-            </w:pPr>
-          </w:p>
-          <w:p>
-            <w:pPr>
-              <w:rPr>
-                <w:rFonts w:ascii="Tahoma" w:hAnsi="Tahoma"/>
-              </w:rPr>
-            </w:pPr>
-          </w:p>
-          <w:p>
-            <w:pPr>
-              <w:rPr>
-                <w:rFonts w:ascii="Tahoma" w:hAnsi="Tahoma"/>
-              </w:rPr>
-            </w:pPr>
-          </w:p>
-          <w:p>
-            <w:pPr>
-              <w:rPr>
-                <w:rFonts w:ascii="Tahoma" w:hAnsi="Tahoma"/>
-              </w:rPr>
-            </w:pPr>
-          </w:p>
-          <w:p>
-            <w:pPr>
-              <w:rPr>
-                <w:rFonts w:ascii="Tahoma" w:hAnsi="Tahoma"/>
-              </w:rPr>
-            </w:pPr>
           </w:p>
         </w:tc>
         <w:tc>
@@ -1162,23 +1321,159 @@
                 <w:szCs w:val="18"/>
                 <w:lang w:eastAsia="he"/>
               </w:rPr>
-              <w:t xml:space="preserve">Developing and enhancing our main web application using ReactJS and vanilla JavaScript, with expertise in creating responsive designs using flexbox. </w:t>
-            </w:r>
-          </w:p>
-          <w:p>
-            <w:pPr>
-              <w:pStyle w:val="Heading4"/>
-              <w:rPr>
-                <w:rFonts w:ascii="Tahoma" w:hAnsi="Tahoma"/>
-                <w:szCs w:val="18"/>
-                <w:lang w:eastAsia="he"/>
-              </w:rPr>
-            </w:pPr>
+              <w:t xml:space="preserve">Developing and enhancing our main web application using </w:t>
+            </w:r>
             <w:r>
               <w:rPr>
                 <w:rFonts w:ascii="Tahoma" w:hAnsi="Tahoma"/>
                 <w:b w:val="0"/>
                 <w:bCs w:val="0"/>
+                <w:color w:val="CC0099"/>
+                <w:szCs w:val="18"/>
+                <w:lang w:eastAsia="he"/>
+              </w:rPr>
+              <w:t>React</w:t>
+            </w:r>
+            <w:r>
+              <w:rPr>
+                <w:rFonts w:ascii="Tahoma" w:hAnsi="Tahoma"/>
+                <w:b w:val="0"/>
+                <w:bCs w:val="0"/>
+                <w:color w:val="CC0099"/>
+                <w:szCs w:val="18"/>
+                <w:lang w:eastAsia="he"/>
+              </w:rPr>
+              <w:t>.js</w:t>
+            </w:r>
+            <w:r>
+              <w:rPr>
+                <w:rFonts w:ascii="Tahoma" w:hAnsi="Tahoma"/>
+                <w:b w:val="0"/>
+                <w:bCs w:val="0"/>
+                <w:color w:val="CC0099"/>
+                <w:szCs w:val="18"/>
+                <w:lang w:eastAsia="he"/>
+              </w:rPr>
+              <w:t xml:space="preserve"> (Hooks)</w:t>
+            </w:r>
+            <w:r>
+              <w:rPr>
+                <w:rFonts w:ascii="Tahoma" w:hAnsi="Tahoma"/>
+                <w:b w:val="0"/>
+                <w:bCs w:val="0"/>
+                <w:color w:val="CC0099"/>
+                <w:szCs w:val="18"/>
+                <w:lang w:eastAsia="he"/>
+              </w:rPr>
+              <w:t xml:space="preserve"> </w:t>
+            </w:r>
+            <w:r>
+              <w:rPr>
+                <w:rFonts w:ascii="Tahoma" w:hAnsi="Tahoma"/>
+                <w:b w:val="0"/>
+                <w:bCs w:val="0"/>
+                <w:szCs w:val="18"/>
+                <w:lang w:eastAsia="he"/>
+              </w:rPr>
+              <w:t xml:space="preserve">with </w:t>
+            </w:r>
+            <w:r>
+              <w:rPr>
+                <w:rFonts w:ascii="Tahoma" w:hAnsi="Tahoma"/>
+                <w:b w:val="0"/>
+                <w:bCs w:val="0"/>
+                <w:color w:val="CC0099"/>
+                <w:szCs w:val="18"/>
+                <w:lang w:eastAsia="he"/>
+              </w:rPr>
+              <w:t>Redux</w:t>
+            </w:r>
+            <w:r>
+              <w:rPr>
+                <w:rFonts w:ascii="Tahoma" w:hAnsi="Tahoma"/>
+                <w:b w:val="0"/>
+                <w:bCs w:val="0"/>
+                <w:color w:val="FF0000"/>
+                <w:szCs w:val="18"/>
+                <w:lang w:eastAsia="he"/>
+              </w:rPr>
+              <w:t xml:space="preserve"> </w:t>
+            </w:r>
+            <w:r>
+              <w:rPr>
+                <w:rFonts w:ascii="Tahoma" w:hAnsi="Tahoma"/>
+                <w:b w:val="0"/>
+                <w:bCs w:val="0"/>
+                <w:szCs w:val="18"/>
+                <w:lang w:eastAsia="he"/>
+              </w:rPr>
+              <w:t>and</w:t>
+            </w:r>
+            <w:r>
+              <w:rPr>
+                <w:rFonts w:ascii="Tahoma" w:hAnsi="Tahoma"/>
+                <w:szCs w:val="18"/>
+                <w:lang w:eastAsia="he"/>
+              </w:rPr>
+              <w:t xml:space="preserve"> </w:t>
+            </w:r>
+            <w:r>
+              <w:rPr>
+                <w:rFonts w:ascii="Tahoma" w:hAnsi="Tahoma"/>
+                <w:b w:val="0"/>
+                <w:bCs w:val="0"/>
+                <w:color w:val="CC0099"/>
+                <w:szCs w:val="18"/>
+                <w:lang w:eastAsia="he"/>
+              </w:rPr>
+              <w:t>vanilla JavaScript</w:t>
+            </w:r>
+            <w:r>
+              <w:rPr>
+                <w:rFonts w:ascii="Tahoma" w:hAnsi="Tahoma"/>
+                <w:b w:val="0"/>
+                <w:bCs w:val="0"/>
+                <w:szCs w:val="18"/>
+                <w:lang w:eastAsia="he"/>
+              </w:rPr>
+              <w:t xml:space="preserve">, with expertise in creating responsive designs using </w:t>
+            </w:r>
+            <w:r>
+              <w:rPr>
+                <w:rFonts w:ascii="Tahoma" w:hAnsi="Tahoma"/>
+                <w:b w:val="0"/>
+                <w:bCs w:val="0"/>
+                <w:color w:val="CC0099"/>
+                <w:szCs w:val="18"/>
+                <w:lang w:eastAsia="he"/>
+              </w:rPr>
+              <w:t>flexbox</w:t>
+            </w:r>
+            <w:r>
+              <w:rPr>
+                <w:rFonts w:ascii="Tahoma" w:hAnsi="Tahoma"/>
+                <w:b w:val="0"/>
+                <w:bCs w:val="0"/>
+                <w:szCs w:val="18"/>
+                <w:lang w:eastAsia="he"/>
+              </w:rPr>
+              <w:t xml:space="preserve">. </w:t>
+            </w:r>
+          </w:p>
+          <w:p>
+            <w:pPr>
+              <w:pStyle w:val="Heading4"/>
+              <w:rPr>
+                <w:rFonts w:ascii="Tahoma" w:hAnsi="Tahoma"/>
+                <w:szCs w:val="18"/>
+                <w:lang w:eastAsia="he"/>
+              </w:rPr>
+            </w:pPr>
+            <w:r>
+              <w:rPr>
+                <w:rFonts w:ascii="Tahoma" w:hAnsi="Tahoma"/>
+                <w:b w:val="0"/>
+                <w:bCs w:val="0"/>
                 <w:szCs w:val="18"/>
                 <w:lang w:eastAsia="he"/>
               </w:rPr>
@@ -1253,7 +1548,58 @@
                 <w:szCs w:val="18"/>
                 <w:lang w:eastAsia="he"/>
               </w:rPr>
-              <w:t xml:space="preserve">Build desktop and responsive web apps using react, TypeScript and vanilla JS. </w:t>
+              <w:t xml:space="preserve">Build desktop and responsive web apps using </w:t>
+            </w:r>
+            <w:r>
+              <w:rPr>
+                <w:rFonts w:ascii="Tahoma" w:hAnsi="Tahoma"/>
+                <w:color w:val="CC0099"/>
+                <w:szCs w:val="18"/>
+                <w:lang w:eastAsia="he"/>
+              </w:rPr>
+              <w:t>React.js</w:t>
+            </w:r>
+            <w:r>
+              <w:rPr>
+                <w:rFonts w:ascii="Tahoma" w:hAnsi="Tahoma"/>
+                <w:szCs w:val="18"/>
+                <w:lang w:eastAsia="he"/>
+              </w:rPr>
+              <w:t xml:space="preserve">, </w:t>
+            </w:r>
+            <w:r>
+              <w:rPr>
+                <w:rFonts w:ascii="Tahoma" w:hAnsi="Tahoma"/>
+                <w:color w:val="CC0099"/>
+                <w:szCs w:val="18"/>
+                <w:lang w:eastAsia="he"/>
+              </w:rPr>
+              <w:t>TypeScript</w:t>
+            </w:r>
+            <w:r>
+              <w:rPr>
+                <w:rFonts w:ascii="Tahoma" w:hAnsi="Tahoma"/>
+                <w:szCs w:val="18"/>
+                <w:lang w:eastAsia="he"/>
+              </w:rPr>
+              <w:t xml:space="preserve"> and </w:t>
+            </w:r>
+            <w:r>
+              <w:rPr>
+                <w:rFonts w:ascii="Tahoma" w:hAnsi="Tahoma"/>
+                <w:color w:val="CC0099"/>
+                <w:szCs w:val="18"/>
+                <w:lang w:eastAsia="he"/>
+              </w:rPr>
+              <w:t>vanilla JavaScript</w:t>
+            </w:r>
+            <w:r>
+              <w:rPr>
+                <w:rFonts w:ascii="Tahoma" w:hAnsi="Tahoma"/>
+                <w:szCs w:val="18"/>
+                <w:lang w:eastAsia="he"/>
+              </w:rPr>
+              <w:t xml:space="preserve">. </w:t>
             </w:r>
           </w:p>
           <w:p>
@@ -1354,22 +1700,50 @@
             <w:r>
               <w:rPr>
                 <w:rFonts w:ascii="Tahoma" w:hAnsi="Tahoma"/>
-                <w:szCs w:val="18"/>
-                <w:lang w:eastAsia="he"/>
-              </w:rPr>
-              <w:t>Next, React</w:t>
-            </w:r>
-            <w:r>
-              <w:rPr>
-                <w:rFonts w:ascii="Tahoma" w:hAnsi="Tahoma"/>
-                <w:szCs w:val="18"/>
-                <w:lang w:eastAsia="he"/>
-              </w:rPr>
-              <w:t>, Node</w:t>
-            </w:r>
-            <w:r>
-              <w:rPr>
-                <w:rFonts w:ascii="Tahoma" w:hAnsi="Tahoma"/>
+                <w:color w:val="CC0099"/>
+                <w:szCs w:val="18"/>
+                <w:lang w:eastAsia="he"/>
+              </w:rPr>
+              <w:t>Next</w:t>
+            </w:r>
+            <w:r>
+              <w:rPr>
+                <w:rFonts w:ascii="Tahoma" w:hAnsi="Tahoma"/>
+                <w:szCs w:val="18"/>
+                <w:lang w:eastAsia="he"/>
+              </w:rPr>
+              <w:t xml:space="preserve">, </w:t>
+            </w:r>
+            <w:r>
+              <w:rPr>
+                <w:rFonts w:ascii="Tahoma" w:hAnsi="Tahoma"/>
+                <w:color w:val="CC0099"/>
+                <w:szCs w:val="18"/>
+                <w:lang w:eastAsia="he"/>
+              </w:rPr>
+              <w:t>React</w:t>
+            </w:r>
+            <w:r>
+              <w:rPr>
+                <w:rFonts w:ascii="Tahoma" w:hAnsi="Tahoma"/>
+                <w:szCs w:val="18"/>
+                <w:lang w:eastAsia="he"/>
+              </w:rPr>
+              <w:t xml:space="preserve">, </w:t>
+            </w:r>
+            <w:r>
+              <w:rPr>
+                <w:rFonts w:ascii="Tahoma" w:hAnsi="Tahoma"/>
+                <w:color w:val="CC0099"/>
+                <w:szCs w:val="18"/>
+                <w:lang w:eastAsia="he"/>
+              </w:rPr>
+              <w:t>Node</w:t>
+            </w:r>
+            <w:r>
+              <w:rPr>
+                <w:rFonts w:ascii="Tahoma" w:hAnsi="Tahoma"/>
+                <w:color w:val="CC0099"/>
                 <w:szCs w:val="18"/>
                 <w:lang w:eastAsia="he"/>
               </w:rPr>
@@ -1378,10 +1752,19 @@
             <w:r>
               <w:rPr>
                 <w:rFonts w:ascii="Tahoma" w:hAnsi="Tahoma"/>
-                <w:szCs w:val="18"/>
-                <w:lang w:eastAsia="he"/>
-              </w:rPr>
-              <w:t>js apps from scratch such as: ecommerce app, scrapping app and chrome extension.</w:t>
+                <w:color w:val="CC0099"/>
+                <w:szCs w:val="18"/>
+                <w:lang w:eastAsia="he"/>
+              </w:rPr>
+              <w:t xml:space="preserve">js </w:t>
+            </w:r>
+            <w:r>
+              <w:rPr>
+                <w:rFonts w:ascii="Tahoma" w:hAnsi="Tahoma"/>
+                <w:szCs w:val="18"/>
+                <w:lang w:eastAsia="he"/>
+              </w:rPr>
+              <w:t>apps from scratch such as: ecommerce app, scrapping app and chrome extension.</w:t>
             </w:r>
             <w:r>
               <w:rPr>
@@ -1537,7 +1920,24 @@
                 <w:szCs w:val="18"/>
                 <w:lang w:eastAsia="he"/>
               </w:rPr>
-              <w:t> HTML, and marketing the web using Google Ad</w:t>
+              <w:t> </w:t>
+            </w:r>
+            <w:r>
+              <w:rPr>
+                <w:rFonts w:ascii="Tahoma" w:hAnsi="Tahoma"/>
+                <w:color w:val="CC0099"/>
+                <w:szCs w:val="18"/>
+                <w:lang w:eastAsia="he"/>
+              </w:rPr>
+              <w:t>HTML</w:t>
+            </w:r>
+            <w:r>
+              <w:rPr>
+                <w:rFonts w:ascii="Tahoma" w:hAnsi="Tahoma"/>
+                <w:szCs w:val="18"/>
+                <w:lang w:eastAsia="he"/>
+              </w:rPr>
+              <w:t>, and marketing the web using Google Ad</w:t>
             </w:r>
             <w:r>
               <w:rPr>
@@ -1728,7 +2128,27 @@
                 <w:szCs w:val="18"/>
                 <w:bdr w:val="none" w:sz="0" w:space="0" w:color="auto" w:frame="1"/>
               </w:rPr>
-              <w:t>Node.JS.</w:t>
+              <w:t>Node.</w:t>
+            </w:r>
+            <w:r>
+              <w:rPr>
+                <w:rStyle w:val="normaltextrun"/>
+                <w:rFonts w:ascii="Arial" w:hAnsi="Arial" w:cs="Arial"/>
+                <w:color w:val="000000"/>
+                <w:szCs w:val="18"/>
+                <w:bdr w:val="none" w:sz="0" w:space="0" w:color="auto" w:frame="1"/>
+              </w:rPr>
+              <w:t>js</w:t>
+            </w:r>
+            <w:r>
+              <w:rPr>
+                <w:rStyle w:val="normaltextrun"/>
+                <w:rFonts w:ascii="Arial" w:hAnsi="Arial" w:cs="Arial"/>
+                <w:color w:val="000000"/>
+                <w:szCs w:val="18"/>
+                <w:bdr w:val="none" w:sz="0" w:space="0" w:color="auto" w:frame="1"/>
+              </w:rPr>
+              <w:t>.</w:t>
             </w:r>
           </w:p>
           <w:p>
@@ -1931,23 +2351,6 @@
                 <w:szCs w:val="18"/>
               </w:rPr>
               <w:t xml:space="preserve"> and Font awesome.</w:t>
-            </w:r>
-          </w:p>
-          <w:p>
-            <w:pPr>
-              <w:rPr>
-                <w:rFonts w:ascii="Tahoma" w:hAnsi="Tahoma"/>
-                <w:color w:val="FFFFFF" w:themeColor="background1"/>
-                <w:lang w:val="en-IL"/>
-              </w:rPr>
-            </w:pPr>
-            <w:r>
-              <w:rPr>
-                <w:rFonts w:ascii="Tahoma" w:hAnsi="Tahoma"/>
-                <w:color w:val="FFFFFF" w:themeColor="background1"/>
-                <w:lang w:val="en-IL"/>
-              </w:rPr>
-              <w:t> </w:t>
             </w:r>
           </w:p>
           <w:p>
@@ -1973,7 +2376,7 @@
       </w:pPr>
     </w:p>
     <w:sectPr>
-      <w:headerReference w:type="default" r:id="rId15"/>
+      <w:headerReference w:type="default" r:id="rId16"/>
       <w:pgSz w:w="11906" w:h="16838" w:code="9"/>
       <w:pgMar w:top="720" w:right="720" w:bottom="720" w:left="720" w:header="720" w:footer="720" w:gutter="0"/>
       <w:cols w:space="720"/>
@@ -1984,7 +2387,7 @@
 </file>
 
 <file path=word/endnotes.xml><?xml version="1.0" encoding="utf-8"?>
-<w:endnotes xmlns:wpc="http://schemas.microsoft.com/office/word/2010/wordprocessingCanvas" xmlns:cx="http://schemas.microsoft.com/office/drawing/2014/chartex" xmlns:cx1="http://schemas.microsoft.com/office/drawing/2015/9/8/chartex" xmlns:cx2="http://schemas.microsoft.com/office/drawing/2015/10/21/chartex" xmlns:cx3="http://schemas.microsoft.com/office/drawing/2016/5/9/chartex" xmlns:cx4="http://schemas.microsoft.com/office/drawing/2016/5/10/chartex" xmlns:cx5="http://schemas.microsoft.com/office/drawing/2016/5/11/chartex" xmlns:cx6="http://schemas.microsoft.com/office/drawing/2016/5/12/chartex" xmlns:cx7="http://schemas.microsoft.com/office/drawing/2016/5/13/chartex" xmlns:cx8="http://schemas.microsoft.com/office/drawing/2016/5/14/chartex" xmlns:mc="http://schemas.openxmlformats.org/markup-compatibility/2006" xmlns:aink="http://schemas.microsoft.com/office/drawing/2016/ink" xmlns:am3d="http://schemas.microsoft.com/office/drawing/2017/model3d" xmlns:o="urn:schemas-microsoft-com:office:office" xmlns:oel="http://schemas.microsoft.com/office/2019/extlst" xmlns:r="http://schemas.openxmlformats.org/officeDocument/2006/relationships" xmlns:m="http://schemas.openxmlformats.org/officeDocument/2006/math" xmlns:v="urn:schemas-microsoft-com:vml" xmlns:wp14="http://schemas.microsoft.com/office/word/2010/wordprocessingDrawing" xmlns:wp="http://schemas.openxmlformats.org/drawingml/2006/wordprocessingDrawing" xmlns:w10="urn:schemas-microsoft-com:office:word" xmlns:w="http://schemas.openxmlformats.org/wordprocessingml/2006/main" xmlns:w14="http://schemas.microsoft.com/office/word/2010/wordml" xmlns:w15="http://schemas.microsoft.com/office/word/2012/wordml" xmlns:w16cex="http://schemas.microsoft.com/office/word/2018/wordml/cex" xmlns:w16cid="http://schemas.microsoft.com/office/word/2016/wordml/cid" xmlns:w16="http://schemas.microsoft.com/office/word/2018/wordml" xmlns:w16du="http://schemas.microsoft.com/office/word/2023/wordml/word16du" xmlns:w16sdtdh="http://schemas.microsoft.com/office/word/2020/wordml/sdtdatahash" xmlns:w16se="http://schemas.microsoft.com/office/word/2015/wordml/symex" xmlns:wpg="http://schemas.microsoft.com/office/word/2010/wordprocessingGroup" xmlns:wpi="http://schemas.microsoft.com/office/word/2010/wordprocessingInk" xmlns:wne="http://schemas.microsoft.com/office/word/2006/wordml" xmlns:wps="http://schemas.microsoft.com/office/word/2010/wordprocessingShape" mc:Ignorable="w14 w15 w16se w16cid w16 w16cex w16sdtdh wp14">
+<w:endnotes xmlns:wpc="http://schemas.microsoft.com/office/word/2010/wordprocessingCanvas" xmlns:cx="http://schemas.microsoft.com/office/drawing/2014/chartex" xmlns:cx1="http://schemas.microsoft.com/office/drawing/2015/9/8/chartex" xmlns:cx2="http://schemas.microsoft.com/office/drawing/2015/10/21/chartex" xmlns:cx3="http://schemas.microsoft.com/office/drawing/2016/5/9/chartex" xmlns:cx4="http://schemas.microsoft.com/office/drawing/2016/5/10/chartex" xmlns:cx5="http://schemas.microsoft.com/office/drawing/2016/5/11/chartex" xmlns:cx6="http://schemas.microsoft.com/office/drawing/2016/5/12/chartex" xmlns:cx7="http://schemas.microsoft.com/office/drawing/2016/5/13/chartex" xmlns:cx8="http://schemas.microsoft.com/office/drawing/2016/5/14/chartex" xmlns:mc="http://schemas.openxmlformats.org/markup-compatibility/2006" xmlns:aink="http://schemas.microsoft.com/office/drawing/2016/ink" xmlns:am3d="http://schemas.microsoft.com/office/drawing/2017/model3d" xmlns:o="urn:schemas-microsoft-com:office:office" xmlns:oel="http://schemas.microsoft.com/office/2019/extlst" xmlns:r="http://schemas.openxmlformats.org/officeDocument/2006/relationships" xmlns:m="http://schemas.openxmlformats.org/officeDocument/2006/math" xmlns:v="urn:schemas-microsoft-com:vml" xmlns:wp14="http://schemas.microsoft.com/office/word/2010/wordprocessingDrawing" xmlns:wp="http://schemas.openxmlformats.org/drawingml/2006/wordprocessingDrawing" xmlns:w10="urn:schemas-microsoft-com:office:word" xmlns:w="http://schemas.openxmlformats.org/wordprocessingml/2006/main" xmlns:w14="http://schemas.microsoft.com/office/word/2010/wordml" xmlns:w15="http://schemas.microsoft.com/office/word/2012/wordml" xmlns:w16cex="http://schemas.microsoft.com/office/word/2018/wordml/cex" xmlns:w16cid="http://schemas.microsoft.com/office/word/2016/wordml/cid" xmlns:w16="http://schemas.microsoft.com/office/word/2018/wordml" xmlns:w16sdtdh="http://schemas.microsoft.com/office/word/2020/wordml/sdtdatahash" xmlns:w16se="http://schemas.microsoft.com/office/word/2015/wordml/symex" xmlns:wpg="http://schemas.microsoft.com/office/word/2010/wordprocessingGroup" xmlns:wpi="http://schemas.microsoft.com/office/word/2010/wordprocessingInk" xmlns:wne="http://schemas.microsoft.com/office/word/2006/wordml" xmlns:wps="http://schemas.microsoft.com/office/word/2010/wordprocessingShape" mc:Ignorable="w14 w15 w16se w16cid w16 w16cex w16sdtdh wp14">
   <w:endnote w:type="separator" w:id="-1">
     <w:p>
       <w:r>
@@ -2003,7 +2406,7 @@
 </file>
 
 <file path=word/footnotes.xml><?xml version="1.0" encoding="utf-8"?>
-<w:footnotes xmlns:wpc="http://schemas.microsoft.com/office/word/2010/wordprocessingCanvas" xmlns:cx="http://schemas.microsoft.com/office/drawing/2014/chartex" xmlns:cx1="http://schemas.microsoft.com/office/drawing/2015/9/8/chartex" xmlns:cx2="http://schemas.microsoft.com/office/drawing/2015/10/21/chartex" xmlns:cx3="http://schemas.microsoft.com/office/drawing/2016/5/9/chartex" xmlns:cx4="http://schemas.microsoft.com/office/drawing/2016/5/10/chartex" xmlns:cx5="http://schemas.microsoft.com/office/drawing/2016/5/11/chartex" xmlns:cx6="http://schemas.microsoft.com/office/drawing/2016/5/12/chartex" xmlns:cx7="http://schemas.microsoft.com/office/drawing/2016/5/13/chartex" xmlns:cx8="http://schemas.microsoft.com/office/drawing/2016/5/14/chartex" xmlns:mc="http://schemas.openxmlformats.org/markup-compatibility/2006" xmlns:aink="http://schemas.microsoft.com/office/drawing/2016/ink" xmlns:am3d="http://schemas.microsoft.com/office/drawing/2017/model3d" xmlns:o="urn:schemas-microsoft-com:office:office" xmlns:oel="http://schemas.microsoft.com/office/2019/extlst" xmlns:r="http://schemas.openxmlformats.org/officeDocument/2006/relationships" xmlns:m="http://schemas.openxmlformats.org/officeDocument/2006/math" xmlns:v="urn:schemas-microsoft-com:vml" xmlns:wp14="http://schemas.microsoft.com/office/word/2010/wordprocessingDrawing" xmlns:wp="http://schemas.openxmlformats.org/drawingml/2006/wordprocessingDrawing" xmlns:w10="urn:schemas-microsoft-com:office:word" xmlns:w="http://schemas.openxmlformats.org/wordprocessingml/2006/main" xmlns:w14="http://schemas.microsoft.com/office/word/2010/wordml" xmlns:w15="http://schemas.microsoft.com/office/word/2012/wordml" xmlns:w16cex="http://schemas.microsoft.com/office/word/2018/wordml/cex" xmlns:w16cid="http://schemas.microsoft.com/office/word/2016/wordml/cid" xmlns:w16="http://schemas.microsoft.com/office/word/2018/wordml" xmlns:w16du="http://schemas.microsoft.com/office/word/2023/wordml/word16du" xmlns:w16sdtdh="http://schemas.microsoft.com/office/word/2020/wordml/sdtdatahash" xmlns:w16se="http://schemas.microsoft.com/office/word/2015/wordml/symex" xmlns:wpg="http://schemas.microsoft.com/office/word/2010/wordprocessingGroup" xmlns:wpi="http://schemas.microsoft.com/office/word/2010/wordprocessingInk" xmlns:wne="http://schemas.microsoft.com/office/word/2006/wordml" xmlns:wps="http://schemas.microsoft.com/office/word/2010/wordprocessingShape" mc:Ignorable="w14 w15 w16se w16cid w16 w16cex w16sdtdh wp14">
+<w:footnotes xmlns:wpc="http://schemas.microsoft.com/office/word/2010/wordprocessingCanvas" xmlns:cx="http://schemas.microsoft.com/office/drawing/2014/chartex" xmlns:cx1="http://schemas.microsoft.com/office/drawing/2015/9/8/chartex" xmlns:cx2="http://schemas.microsoft.com/office/drawing/2015/10/21/chartex" xmlns:cx3="http://schemas.microsoft.com/office/drawing/2016/5/9/chartex" xmlns:cx4="http://schemas.microsoft.com/office/drawing/2016/5/10/chartex" xmlns:cx5="http://schemas.microsoft.com/office/drawing/2016/5/11/chartex" xmlns:cx6="http://schemas.microsoft.com/office/drawing/2016/5/12/chartex" xmlns:cx7="http://schemas.microsoft.com/office/drawing/2016/5/13/chartex" xmlns:cx8="http://schemas.microsoft.com/office/drawing/2016/5/14/chartex" xmlns:mc="http://schemas.openxmlformats.org/markup-compatibility/2006" xmlns:aink="http://schemas.microsoft.com/office/drawing/2016/ink" xmlns:am3d="http://schemas.microsoft.com/office/drawing/2017/model3d" xmlns:o="urn:schemas-microsoft-com:office:office" xmlns:oel="http://schemas.microsoft.com/office/2019/extlst" xmlns:r="http://schemas.openxmlformats.org/officeDocument/2006/relationships" xmlns:m="http://schemas.openxmlformats.org/officeDocument/2006/math" xmlns:v="urn:schemas-microsoft-com:vml" xmlns:wp14="http://schemas.microsoft.com/office/word/2010/wordprocessingDrawing" xmlns:wp="http://schemas.openxmlformats.org/drawingml/2006/wordprocessingDrawing" xmlns:w10="urn:schemas-microsoft-com:office:word" xmlns:w="http://schemas.openxmlformats.org/wordprocessingml/2006/main" xmlns:w14="http://schemas.microsoft.com/office/word/2010/wordml" xmlns:w15="http://schemas.microsoft.com/office/word/2012/wordml" xmlns:w16cex="http://schemas.microsoft.com/office/word/2018/wordml/cex" xmlns:w16cid="http://schemas.microsoft.com/office/word/2016/wordml/cid" xmlns:w16="http://schemas.microsoft.com/office/word/2018/wordml" xmlns:w16sdtdh="http://schemas.microsoft.com/office/word/2020/wordml/sdtdatahash" xmlns:w16se="http://schemas.microsoft.com/office/word/2015/wordml/symex" xmlns:wpg="http://schemas.microsoft.com/office/word/2010/wordprocessingGroup" xmlns:wpi="http://schemas.microsoft.com/office/word/2010/wordprocessingInk" xmlns:wne="http://schemas.microsoft.com/office/word/2006/wordml" xmlns:wps="http://schemas.microsoft.com/office/word/2010/wordprocessingShape" mc:Ignorable="w14 w15 w16se w16cid w16 w16cex w16sdtdh wp14">
   <w:footnote w:type="separator" w:id="-1">
     <w:p>
       <w:r>
@@ -2022,7 +2425,7 @@
 </file>
 
 <file path=word/header1.xml><?xml version="1.0" encoding="utf-8"?>
-<w:hdr xmlns:wpc="http://schemas.microsoft.com/office/word/2010/wordprocessingCanvas" xmlns:cx="http://schemas.microsoft.com/office/drawing/2014/chartex" xmlns:cx1="http://schemas.microsoft.com/office/drawing/2015/9/8/chartex" xmlns:cx2="http://schemas.microsoft.com/office/drawing/2015/10/21/chartex" xmlns:cx3="http://schemas.microsoft.com/office/drawing/2016/5/9/chartex" xmlns:cx4="http://schemas.microsoft.com/office/drawing/2016/5/10/chartex" xmlns:cx5="http://schemas.microsoft.com/office/drawing/2016/5/11/chartex" xmlns:cx6="http://schemas.microsoft.com/office/drawing/2016/5/12/chartex" xmlns:cx7="http://schemas.microsoft.com/office/drawing/2016/5/13/chartex" xmlns:cx8="http://schemas.microsoft.com/office/drawing/2016/5/14/chartex" xmlns:mc="http://schemas.openxmlformats.org/markup-compatibility/2006" xmlns:aink="http://schemas.microsoft.com/office/drawing/2016/ink" xmlns:am3d="http://schemas.microsoft.com/office/drawing/2017/model3d" xmlns:o="urn:schemas-microsoft-com:office:office" xmlns:oel="http://schemas.microsoft.com/office/2019/extlst" xmlns:r="http://schemas.openxmlformats.org/officeDocument/2006/relationships" xmlns:m="http://schemas.openxmlformats.org/officeDocument/2006/math" xmlns:v="urn:schemas-microsoft-com:vml" xmlns:wp14="http://schemas.microsoft.com/office/word/2010/wordprocessingDrawing" xmlns:wp="http://schemas.openxmlformats.org/drawingml/2006/wordprocessingDrawing" xmlns:w10="urn:schemas-microsoft-com:office:word" xmlns:w="http://schemas.openxmlformats.org/wordprocessingml/2006/main" xmlns:w14="http://schemas.microsoft.com/office/word/2010/wordml" xmlns:w15="http://schemas.microsoft.com/office/word/2012/wordml" xmlns:w16cex="http://schemas.microsoft.com/office/word/2018/wordml/cex" xmlns:w16cid="http://schemas.microsoft.com/office/word/2016/wordml/cid" xmlns:w16="http://schemas.microsoft.com/office/word/2018/wordml" xmlns:w16du="http://schemas.microsoft.com/office/word/2023/wordml/word16du" xmlns:w16sdtdh="http://schemas.microsoft.com/office/word/2020/wordml/sdtdatahash" xmlns:w16se="http://schemas.microsoft.com/office/word/2015/wordml/symex" xmlns:wpg="http://schemas.microsoft.com/office/word/2010/wordprocessingGroup" xmlns:wpi="http://schemas.microsoft.com/office/word/2010/wordprocessingInk" xmlns:wne="http://schemas.microsoft.com/office/word/2006/wordml" xmlns:wps="http://schemas.microsoft.com/office/word/2010/wordprocessingShape" mc:Ignorable="w14 w15 w16se w16cid w16 w16cex w16sdtdh wp14">
+<w:hdr xmlns:wpc="http://schemas.microsoft.com/office/word/2010/wordprocessingCanvas" xmlns:cx="http://schemas.microsoft.com/office/drawing/2014/chartex" xmlns:cx1="http://schemas.microsoft.com/office/drawing/2015/9/8/chartex" xmlns:cx2="http://schemas.microsoft.com/office/drawing/2015/10/21/chartex" xmlns:cx3="http://schemas.microsoft.com/office/drawing/2016/5/9/chartex" xmlns:cx4="http://schemas.microsoft.com/office/drawing/2016/5/10/chartex" xmlns:cx5="http://schemas.microsoft.com/office/drawing/2016/5/11/chartex" xmlns:cx6="http://schemas.microsoft.com/office/drawing/2016/5/12/chartex" xmlns:cx7="http://schemas.microsoft.com/office/drawing/2016/5/13/chartex" xmlns:cx8="http://schemas.microsoft.com/office/drawing/2016/5/14/chartex" xmlns:mc="http://schemas.openxmlformats.org/markup-compatibility/2006" xmlns:aink="http://schemas.microsoft.com/office/drawing/2016/ink" xmlns:am3d="http://schemas.microsoft.com/office/drawing/2017/model3d" xmlns:o="urn:schemas-microsoft-com:office:office" xmlns:oel="http://schemas.microsoft.com/office/2019/extlst" xmlns:r="http://schemas.openxmlformats.org/officeDocument/2006/relationships" xmlns:m="http://schemas.openxmlformats.org/officeDocument/2006/math" xmlns:v="urn:schemas-microsoft-com:vml" xmlns:wp14="http://schemas.microsoft.com/office/word/2010/wordprocessingDrawing" xmlns:wp="http://schemas.openxmlformats.org/drawingml/2006/wordprocessingDrawing" xmlns:w10="urn:schemas-microsoft-com:office:word" xmlns:w="http://schemas.openxmlformats.org/wordprocessingml/2006/main" xmlns:w14="http://schemas.microsoft.com/office/word/2010/wordml" xmlns:w15="http://schemas.microsoft.com/office/word/2012/wordml" xmlns:w16cex="http://schemas.microsoft.com/office/word/2018/wordml/cex" xmlns:w16cid="http://schemas.microsoft.com/office/word/2016/wordml/cid" xmlns:w16="http://schemas.microsoft.com/office/word/2018/wordml" xmlns:w16sdtdh="http://schemas.microsoft.com/office/word/2020/wordml/sdtdatahash" xmlns:w16se="http://schemas.microsoft.com/office/word/2015/wordml/symex" xmlns:wpg="http://schemas.microsoft.com/office/word/2010/wordprocessingGroup" xmlns:wpi="http://schemas.microsoft.com/office/word/2010/wordprocessingInk" xmlns:wne="http://schemas.microsoft.com/office/word/2006/wordml" xmlns:wps="http://schemas.microsoft.com/office/word/2010/wordprocessingShape" mc:Ignorable="w14 w15 w16se w16cid w16 w16cex w16sdtdh wp14">
   <w:p>
     <w:pPr>
       <w:pStyle w:val="Header"/>
@@ -2104,7 +2507,7 @@
 </file>
 
 <file path=word/numbering.xml><?xml version="1.0" encoding="utf-8"?>
-<w:numbering xmlns:wpc="http://schemas.microsoft.com/office/word/2010/wordprocessingCanvas" xmlns:cx="http://schemas.microsoft.com/office/drawing/2014/chartex" xmlns:cx1="http://schemas.microsoft.com/office/drawing/2015/9/8/chartex" xmlns:cx2="http://schemas.microsoft.com/office/drawing/2015/10/21/chartex" xmlns:cx3="http://schemas.microsoft.com/office/drawing/2016/5/9/chartex" xmlns:cx4="http://schemas.microsoft.com/office/drawing/2016/5/10/chartex" xmlns:cx5="http://schemas.microsoft.com/office/drawing/2016/5/11/chartex" xmlns:cx6="http://schemas.microsoft.com/office/drawing/2016/5/12/chartex" xmlns:cx7="http://schemas.microsoft.com/office/drawing/2016/5/13/chartex" xmlns:cx8="http://schemas.microsoft.com/office/drawing/2016/5/14/chartex" xmlns:mc="http://schemas.openxmlformats.org/markup-compatibility/2006" xmlns:aink="http://schemas.microsoft.com/office/drawing/2016/ink" xmlns:am3d="http://schemas.microsoft.com/office/drawing/2017/model3d" xmlns:o="urn:schemas-microsoft-com:office:office" xmlns:oel="http://schemas.microsoft.com/office/2019/extlst" xmlns:r="http://schemas.openxmlformats.org/officeDocument/2006/relationships" xmlns:m="http://schemas.openxmlformats.org/officeDocument/2006/math" xmlns:v="urn:schemas-microsoft-com:vml" xmlns:wp14="http://schemas.microsoft.com/office/word/2010/wordprocessingDrawing" xmlns:wp="http://schemas.openxmlformats.org/drawingml/2006/wordprocessingDrawing" xmlns:w10="urn:schemas-microsoft-com:office:word" xmlns:w="http://schemas.openxmlformats.org/wordprocessingml/2006/main" xmlns:w14="http://schemas.microsoft.com/office/word/2010/wordml" xmlns:w15="http://schemas.microsoft.com/office/word/2012/wordml" xmlns:w16cex="http://schemas.microsoft.com/office/word/2018/wordml/cex" xmlns:w16cid="http://schemas.microsoft.com/office/word/2016/wordml/cid" xmlns:w16="http://schemas.microsoft.com/office/word/2018/wordml" xmlns:w16du="http://schemas.microsoft.com/office/word/2023/wordml/word16du" xmlns:w16sdtdh="http://schemas.microsoft.com/office/word/2020/wordml/sdtdatahash" xmlns:w16se="http://schemas.microsoft.com/office/word/2015/wordml/symex" xmlns:wpg="http://schemas.microsoft.com/office/word/2010/wordprocessingGroup" xmlns:wpi="http://schemas.microsoft.com/office/word/2010/wordprocessingInk" xmlns:wne="http://schemas.microsoft.com/office/word/2006/wordml" xmlns:wps="http://schemas.microsoft.com/office/word/2010/wordprocessingShape" mc:Ignorable="w14 w15 w16se w16cid w16 w16cex w16sdtdh wp14">
+<w:numbering xmlns:wpc="http://schemas.microsoft.com/office/word/2010/wordprocessingCanvas" xmlns:cx="http://schemas.microsoft.com/office/drawing/2014/chartex" xmlns:cx1="http://schemas.microsoft.com/office/drawing/2015/9/8/chartex" xmlns:cx2="http://schemas.microsoft.com/office/drawing/2015/10/21/chartex" xmlns:cx3="http://schemas.microsoft.com/office/drawing/2016/5/9/chartex" xmlns:cx4="http://schemas.microsoft.com/office/drawing/2016/5/10/chartex" xmlns:cx5="http://schemas.microsoft.com/office/drawing/2016/5/11/chartex" xmlns:cx6="http://schemas.microsoft.com/office/drawing/2016/5/12/chartex" xmlns:cx7="http://schemas.microsoft.com/office/drawing/2016/5/13/chartex" xmlns:cx8="http://schemas.microsoft.com/office/drawing/2016/5/14/chartex" xmlns:mc="http://schemas.openxmlformats.org/markup-compatibility/2006" xmlns:aink="http://schemas.microsoft.com/office/drawing/2016/ink" xmlns:am3d="http://schemas.microsoft.com/office/drawing/2017/model3d" xmlns:o="urn:schemas-microsoft-com:office:office" xmlns:oel="http://schemas.microsoft.com/office/2019/extlst" xmlns:r="http://schemas.openxmlformats.org/officeDocument/2006/relationships" xmlns:m="http://schemas.openxmlformats.org/officeDocument/2006/math" xmlns:v="urn:schemas-microsoft-com:vml" xmlns:wp14="http://schemas.microsoft.com/office/word/2010/wordprocessingDrawing" xmlns:wp="http://schemas.openxmlformats.org/drawingml/2006/wordprocessingDrawing" xmlns:w10="urn:schemas-microsoft-com:office:word" xmlns:w="http://schemas.openxmlformats.org/wordprocessingml/2006/main" xmlns:w14="http://schemas.microsoft.com/office/word/2010/wordml" xmlns:w15="http://schemas.microsoft.com/office/word/2012/wordml" xmlns:w16cex="http://schemas.microsoft.com/office/word/2018/wordml/cex" xmlns:w16cid="http://schemas.microsoft.com/office/word/2016/wordml/cid" xmlns:w16="http://schemas.microsoft.com/office/word/2018/wordml" xmlns:w16sdtdh="http://schemas.microsoft.com/office/word/2020/wordml/sdtdatahash" xmlns:w16se="http://schemas.microsoft.com/office/word/2015/wordml/symex" xmlns:wpg="http://schemas.microsoft.com/office/word/2010/wordprocessingGroup" xmlns:wpi="http://schemas.microsoft.com/office/word/2010/wordprocessingInk" xmlns:wne="http://schemas.microsoft.com/office/word/2006/wordml" xmlns:wps="http://schemas.microsoft.com/office/word/2010/wordprocessingShape" mc:Ignorable="w14 w15 w16se w16cid w16 w16cex w16sdtdh wp14">
   <w:abstractNum w:abstractNumId="0" w15:restartNumberingAfterBreak="0">
     <w:nsid w:val="4A101ECA"/>
     <w:multiLevelType w:val="multilevel"/>
@@ -3709,6 +4112,10 @@
 </p:properties>
 </file>
 
+<file path=customXml/item4.xml><?xml version="1.0" encoding="utf-8"?>
+<b:Sources xmlns:b="http://schemas.openxmlformats.org/officeDocument/2006/bibliography" xmlns="http://schemas.openxmlformats.org/officeDocument/2006/bibliography" SelectedStyle="\APASixthEditionOfficeOnline.xsl" StyleName="APA" Version="6"/>
+</file>
+
 <file path=customXml/itemProps1.xml><?xml version="1.0" encoding="utf-8"?>
 <ds:datastoreItem xmlns:ds="http://schemas.openxmlformats.org/officeDocument/2006/customXml" ds:itemID="{18506A0D-4821-47C2-BD9B-CACF27C6B108}">
   <ds:schemaRefs>
@@ -3744,4 +4151,12 @@
     <ds:schemaRef ds:uri="71af3243-3dd4-4a8d-8c0d-dd76da1f02a5"/>
   </ds:schemaRefs>
 </ds:datastoreItem>
+</file>
+
+<file path=customXml/itemProps4.xml><?xml version="1.0" encoding="utf-8"?>
+<ds:datastoreItem xmlns:ds="http://schemas.openxmlformats.org/officeDocument/2006/customXml" ds:itemID="{82F14763-3470-4417-904C-017F59AA3C27}">
+  <ds:schemaRefs>
+    <ds:schemaRef ds:uri="http://schemas.openxmlformats.org/officeDocument/2006/bibliography"/>
+  </ds:schemaRefs>
+</ds:datastoreItem>
 </file>
</xml_diff>